<commit_message>
se agrego el manual de uso actualizado
</commit_message>
<xml_diff>
--- a/instructivoGrupo30.docx
+++ b/instructivoGrupo30.docx
@@ -1185,52 +1185,69 @@
           <w:sz w:val="32"/>
           <w:szCs w:val="32"/>
         </w:rPr>
-        <w:t xml:space="preserve">Conclusión </w:t>
-      </w:r>
-    </w:p>
-    <w:p/>
-    <w:p/>
-    <w:p/>
-    <w:p/>
-    <w:p/>
-    <w:p/>
-    <w:p/>
-    <w:p/>
-    <w:p/>
-    <w:p/>
-    <w:p/>
-    <w:p/>
-    <w:p/>
-    <w:p/>
-    <w:p/>
-    <w:p/>
-    <w:p/>
-    <w:p/>
-    <w:p/>
-    <w:p/>
-    <w:p/>
+        <w:t>Calculadora</w:t>
+      </w:r>
+    </w:p>
+    <w:p/>
+    <w:p/>
+    <w:p/>
+    <w:p/>
+    <w:p/>
+    <w:p/>
+    <w:p/>
+    <w:p/>
+    <w:p/>
+    <w:p/>
+    <w:p/>
+    <w:p/>
+    <w:p/>
+    <w:p/>
+    <w:p/>
+    <w:p/>
+    <w:p/>
+    <w:p/>
+    <w:p/>
+    <w:p/>
+    <w:p>
+      <w:pPr>
+        <w:rPr>
+          <w:u w:val="single"/>
+        </w:rPr>
+      </w:pPr>
+      <w:r>
+        <w:rPr>
+          <w:u w:val="single"/>
+        </w:rPr>
+        <w:t>Autómatas:</w:t>
+      </w:r>
+    </w:p>
     <w:p>
       <w:r>
         <w:lastRenderedPageBreak/>
-        <w:t>Autómatas:</w:t>
-      </w:r>
-    </w:p>
-    <w:p/>
-    <w:p>
-      <w:r>
-        <w:t>Autómata Octal:</w:t>
-      </w:r>
-    </w:p>
-    <w:p>
-      <w:r>
-        <w:rPr>
-          <w:noProof/>
-        </w:rPr>
+        <w:t>Nosotros decidimos utilizar un solo autómata que tenga la capacidad de identificar números decimales (con signo + o -), octales y hexadecimales.</w:t>
+      </w:r>
+    </w:p>
+    <w:p/>
+    <w:p>
+      <w:pPr>
+        <w:rPr>
+          <w:u w:val="single"/>
+        </w:rPr>
+      </w:pPr>
+      <w:r>
+        <w:rPr>
+          <w:u w:val="single"/>
+        </w:rPr>
+        <w:t>Tabla de transición:</w:t>
+      </w:r>
+    </w:p>
+    <w:p>
+      <w:r>
         <w:drawing>
-          <wp:inline distT="0" distB="0" distL="0" distR="0" wp14:anchorId="608A699D" wp14:editId="448DD34A">
-            <wp:extent cx="5852795" cy="2606040"/>
-            <wp:effectExtent l="0" t="0" r="0" b="3810"/>
-            <wp:docPr id="1629554292" name="Imagen 1"/>
+          <wp:inline distT="0" distB="0" distL="0" distR="0" wp14:anchorId="3894C0EE" wp14:editId="1A0A839D">
+            <wp:extent cx="5400040" cy="1487805"/>
+            <wp:effectExtent l="0" t="0" r="0" b="0"/>
+            <wp:docPr id="1099919898" name="Imagen 1" descr="Imagen que contiene biombo, edificio, reloj&#10;&#10;Descripción generada automáticamente"/>
             <wp:cNvGraphicFramePr>
               <a:graphicFrameLocks xmlns:a="http://schemas.openxmlformats.org/drawingml/2006/main" noChangeAspect="1"/>
             </wp:cNvGraphicFramePr>
@@ -1238,33 +1255,23 @@
               <a:graphicData uri="http://schemas.openxmlformats.org/drawingml/2006/picture">
                 <pic:pic xmlns:pic="http://schemas.openxmlformats.org/drawingml/2006/picture">
                   <pic:nvPicPr>
-                    <pic:cNvPr id="0" name="Picture 2"/>
-                    <pic:cNvPicPr>
-                      <a:picLocks noChangeAspect="1" noChangeArrowheads="1"/>
-                    </pic:cNvPicPr>
+                    <pic:cNvPr id="1099919898" name="Imagen 1" descr="Imagen que contiene biombo, edificio, reloj&#10;&#10;Descripción generada automáticamente"/>
+                    <pic:cNvPicPr/>
                   </pic:nvPicPr>
                   <pic:blipFill>
-                    <a:blip r:embed="rId6">
-                      <a:extLst>
-                        <a:ext uri="{28A0092B-C50C-407E-A947-70E740481C1C}">
-                          <a14:useLocalDpi xmlns:a14="http://schemas.microsoft.com/office/drawing/2010/main" val="0"/>
-                        </a:ext>
-                      </a:extLst>
-                    </a:blip>
-                    <a:srcRect/>
+                    <a:blip r:embed="rId6"/>
                     <a:stretch>
                       <a:fillRect/>
                     </a:stretch>
                   </pic:blipFill>
-                  <pic:spPr bwMode="auto">
+                  <pic:spPr>
                     <a:xfrm>
                       <a:off x="0" y="0"/>
-                      <a:ext cx="5852795" cy="2606040"/>
+                      <a:ext cx="5400040" cy="1487805"/>
                     </a:xfrm>
                     <a:prstGeom prst="rect">
                       <a:avLst/>
                     </a:prstGeom>
-                    <a:noFill/>
                   </pic:spPr>
                 </pic:pic>
               </a:graphicData>
@@ -1273,22 +1280,18 @@
         </w:drawing>
       </w:r>
     </w:p>
-    <w:p/>
-    <w:p>
-      <w:r>
-        <w:t>Tabla de transiciones:</w:t>
-      </w:r>
-    </w:p>
-    <w:p>
-      <w:r>
-        <w:rPr>
-          <w:noProof/>
-        </w:rPr>
+    <w:p>
+      <w:r>
+        <w:t>Modo de uso:</w:t>
+      </w:r>
+    </w:p>
+    <w:p>
+      <w:r>
         <w:drawing>
-          <wp:inline distT="0" distB="0" distL="0" distR="0" wp14:anchorId="76A6A833" wp14:editId="0A9647D6">
-            <wp:extent cx="5400040" cy="1752600"/>
-            <wp:effectExtent l="0" t="0" r="0" b="0"/>
-            <wp:docPr id="597625026" name="Imagen 1" descr="Tabla&#10;&#10;Descripción generada automáticamente"/>
+          <wp:inline distT="0" distB="0" distL="0" distR="0" wp14:anchorId="60A01E6F" wp14:editId="1D80327B">
+            <wp:extent cx="5400040" cy="2659380"/>
+            <wp:effectExtent l="0" t="0" r="0" b="7620"/>
+            <wp:docPr id="677498730" name="Imagen 1" descr="Texto&#10;&#10;Descripción generada automáticamente"/>
             <wp:cNvGraphicFramePr>
               <a:graphicFrameLocks xmlns:a="http://schemas.openxmlformats.org/drawingml/2006/main" noChangeAspect="1"/>
             </wp:cNvGraphicFramePr>
@@ -1296,7 +1299,7 @@
               <a:graphicData uri="http://schemas.openxmlformats.org/drawingml/2006/picture">
                 <pic:pic xmlns:pic="http://schemas.openxmlformats.org/drawingml/2006/picture">
                   <pic:nvPicPr>
-                    <pic:cNvPr id="597625026" name="Imagen 1" descr="Tabla&#10;&#10;Descripción generada automáticamente"/>
+                    <pic:cNvPr id="677498730" name="Imagen 1" descr="Texto&#10;&#10;Descripción generada automáticamente"/>
                     <pic:cNvPicPr/>
                   </pic:nvPicPr>
                   <pic:blipFill>
@@ -1308,7 +1311,7 @@
                   <pic:spPr>
                     <a:xfrm>
                       <a:off x="0" y="0"/>
-                      <a:ext cx="5400040" cy="1752600"/>
+                      <a:ext cx="5400040" cy="2659380"/>
                     </a:xfrm>
                     <a:prstGeom prst="rect">
                       <a:avLst/>
@@ -1321,22 +1324,116 @@
         </w:drawing>
       </w:r>
     </w:p>
-    <w:p/>
-    <w:p>
-      <w:r>
-        <w:t>Autómata Hexadecimal:</w:t>
-      </w:r>
-    </w:p>
-    <w:p>
-      <w:r>
-        <w:rPr>
-          <w:noProof/>
-        </w:rPr>
+    <w:p>
+      <w:r>
+        <w:t xml:space="preserve">Primero debemos compilar nuestros archivos </w:t>
+      </w:r>
+      <w:r>
+        <w:rPr>
+          <w:b/>
+          <w:bCs/>
+        </w:rPr>
+        <w:t>.c</w:t>
+      </w:r>
+      <w:r>
+        <w:t xml:space="preserve"> con los archivos </w:t>
+      </w:r>
+      <w:r>
+        <w:rPr>
+          <w:b/>
+          <w:bCs/>
+        </w:rPr>
+        <w:t>.h</w:t>
+      </w:r>
+      <w:r>
+        <w:t xml:space="preserve">, para eso utilizamos el </w:t>
+      </w:r>
+      <w:proofErr w:type="spellStart"/>
+      <w:r>
+        <w:rPr>
+          <w:b/>
+          <w:bCs/>
+        </w:rPr>
+        <w:t>Makefiel</w:t>
+      </w:r>
+      <w:proofErr w:type="spellEnd"/>
+      <w:r>
+        <w:t xml:space="preserve">, por medio de nuestra consola ingresamos la palabra </w:t>
+      </w:r>
+      <w:proofErr w:type="spellStart"/>
+      <w:r>
+        <w:rPr>
+          <w:b/>
+          <w:bCs/>
+        </w:rPr>
+        <w:t>make</w:t>
+      </w:r>
+      <w:proofErr w:type="spellEnd"/>
+      <w:r>
+        <w:t xml:space="preserve"> que realiza la compilación en orden. </w:t>
+      </w:r>
+    </w:p>
+    <w:p>
+      <w:r>
+        <w:t>Luego de tener nuestro archivo automata.exe ya creado procedemos a ejecutarlo en consola con el comando:</w:t>
+      </w:r>
+    </w:p>
+    <w:p>
+      <w:r>
+        <w:t>./automata.exe</w:t>
+      </w:r>
+    </w:p>
+    <w:p>
+      <w:r>
+        <w:t xml:space="preserve">Esto nos llevaría a ejecutar nuestro programa donde debemos introducir una expresión de números tanto decimales con o sin signo, como octales y hexadecimales. Todos ellos intercalados por el símbolo </w:t>
+      </w:r>
+      <w:r>
+        <w:rPr>
+          <w:b/>
+          <w:bCs/>
+        </w:rPr>
+        <w:t>“$”</w:t>
+      </w:r>
+      <w:r>
+        <w:t xml:space="preserve"> que lo utilizaremos como un carácter para saber el final de un número y el comienzo de otro.</w:t>
+      </w:r>
+    </w:p>
+    <w:p>
+      <w:r>
+        <w:t xml:space="preserve">Importante la expresión debe comenzar sin el carácter </w:t>
+      </w:r>
+      <w:r>
+        <w:rPr>
+          <w:b/>
+          <w:bCs/>
+        </w:rPr>
+        <w:t>“$”</w:t>
+      </w:r>
+      <w:r>
+        <w:t xml:space="preserve">, ya que </w:t>
+      </w:r>
+      <w:r>
+        <w:t>al inicio de la expresión sería el primer número en cuestión.</w:t>
+      </w:r>
+    </w:p>
+    <w:p>
+      <w:r>
+        <w:t>En caso de que todos los números ingresados sean correctos el programa nos brindara la cantidad de cada uno, como se muestra en la imagen superior.</w:t>
+      </w:r>
+    </w:p>
+    <w:p>
+      <w:r>
+        <w:lastRenderedPageBreak/>
+        <w:t>En caso contrario mostrara el siguiente mensaje:</w:t>
+      </w:r>
+    </w:p>
+    <w:p>
+      <w:r>
         <w:drawing>
-          <wp:inline distT="0" distB="0" distL="0" distR="0" wp14:anchorId="23013923" wp14:editId="73749512">
-            <wp:extent cx="5400040" cy="2038985"/>
+          <wp:inline distT="0" distB="0" distL="0" distR="0" wp14:anchorId="61469520" wp14:editId="470726E0">
+            <wp:extent cx="5400040" cy="2079625"/>
             <wp:effectExtent l="0" t="0" r="0" b="0"/>
-            <wp:docPr id="1018773541" name="Imagen 1" descr="Diagrama&#10;&#10;Descripción generada automáticamente"/>
+            <wp:docPr id="1337745724" name="Imagen 1"/>
             <wp:cNvGraphicFramePr>
               <a:graphicFrameLocks xmlns:a="http://schemas.openxmlformats.org/drawingml/2006/main" noChangeAspect="1"/>
             </wp:cNvGraphicFramePr>
@@ -1344,7 +1441,7 @@
               <a:graphicData uri="http://schemas.openxmlformats.org/drawingml/2006/picture">
                 <pic:pic xmlns:pic="http://schemas.openxmlformats.org/drawingml/2006/picture">
                   <pic:nvPicPr>
-                    <pic:cNvPr id="1018773541" name="Imagen 1" descr="Diagrama&#10;&#10;Descripción generada automáticamente"/>
+                    <pic:cNvPr id="1337745724" name=""/>
                     <pic:cNvPicPr/>
                   </pic:nvPicPr>
                   <pic:blipFill>
@@ -1356,7 +1453,7 @@
                   <pic:spPr>
                     <a:xfrm>
                       <a:off x="0" y="0"/>
-                      <a:ext cx="5400040" cy="2038985"/>
+                      <a:ext cx="5400040" cy="2079625"/>
                     </a:xfrm>
                     <a:prstGeom prst="rect">
                       <a:avLst/>
@@ -1371,20 +1468,29 @@
     </w:p>
     <w:p>
       <w:r>
-        <w:lastRenderedPageBreak/>
-        <w:t>Tabla de transiciones:</w:t>
-      </w:r>
-    </w:p>
-    <w:p>
-      <w:r>
-        <w:rPr>
-          <w:noProof/>
-        </w:rPr>
+        <w:t>Como vemos además de indicarnos cuales números fueron correctos, nos muestra cual fue el caso erróneo y la cantidad de cada grupo leído hasta el momento.</w:t>
+      </w:r>
+    </w:p>
+    <w:p>
+      <w:pPr>
+        <w:rPr>
+          <w:u w:val="single"/>
+        </w:rPr>
+      </w:pPr>
+      <w:r>
+        <w:rPr>
+          <w:u w:val="single"/>
+        </w:rPr>
+        <w:t>Funciones y estructura del código:</w:t>
+      </w:r>
+    </w:p>
+    <w:p>
+      <w:r>
         <w:drawing>
-          <wp:inline distT="0" distB="0" distL="0" distR="0" wp14:anchorId="014E6222" wp14:editId="6BBBFAD0">
-            <wp:extent cx="5400040" cy="1674495"/>
-            <wp:effectExtent l="0" t="0" r="0" b="1905"/>
-            <wp:docPr id="927564792" name="Imagen 1" descr="Tabla&#10;&#10;Descripción generada automáticamente"/>
+          <wp:inline distT="0" distB="0" distL="0" distR="0" wp14:anchorId="7E437198" wp14:editId="7C69BEC3">
+            <wp:extent cx="3109229" cy="1318374"/>
+            <wp:effectExtent l="0" t="0" r="0" b="0"/>
+            <wp:docPr id="167747139" name="Imagen 1" descr="Texto&#10;&#10;Descripción generada automáticamente"/>
             <wp:cNvGraphicFramePr>
               <a:graphicFrameLocks xmlns:a="http://schemas.openxmlformats.org/drawingml/2006/main" noChangeAspect="1"/>
             </wp:cNvGraphicFramePr>
@@ -1392,7 +1498,7 @@
               <a:graphicData uri="http://schemas.openxmlformats.org/drawingml/2006/picture">
                 <pic:pic xmlns:pic="http://schemas.openxmlformats.org/drawingml/2006/picture">
                   <pic:nvPicPr>
-                    <pic:cNvPr id="927564792" name="Imagen 1" descr="Tabla&#10;&#10;Descripción generada automáticamente"/>
+                    <pic:cNvPr id="167747139" name="Imagen 1" descr="Texto&#10;&#10;Descripción generada automáticamente"/>
                     <pic:cNvPicPr/>
                   </pic:nvPicPr>
                   <pic:blipFill>
@@ -1404,7 +1510,7 @@
                   <pic:spPr>
                     <a:xfrm>
                       <a:off x="0" y="0"/>
-                      <a:ext cx="5400040" cy="1674495"/>
+                      <a:ext cx="3109229" cy="1318374"/>
                     </a:xfrm>
                     <a:prstGeom prst="rect">
                       <a:avLst/>
@@ -1416,20 +1522,59 @@
           </wp:inline>
         </w:drawing>
       </w:r>
-      <w:r>
-        <w:t>Autómata decimal:</w:t>
-      </w:r>
-    </w:p>
-    <w:p>
-      <w:r>
-        <w:rPr>
-          <w:noProof/>
-        </w:rPr>
+    </w:p>
+    <w:p>
+      <w:proofErr w:type="spellStart"/>
+      <w:r>
+        <w:t>columnas.h</w:t>
+      </w:r>
+      <w:proofErr w:type="spellEnd"/>
+      <w:r>
+        <w:t xml:space="preserve"> contiene la función columna() y </w:t>
+      </w:r>
+      <w:proofErr w:type="spellStart"/>
+      <w:r>
+        <w:t>isAToF</w:t>
+      </w:r>
+      <w:proofErr w:type="spellEnd"/>
+      <w:r>
+        <w:t>()</w:t>
+      </w:r>
+      <w:r>
+        <w:t xml:space="preserve">, que las utilizamos para determinar la columna de la tabla de transición y  si un carácter pertenece al conjunto [ </w:t>
+      </w:r>
+      <w:r>
+        <w:t>A-F</w:t>
+      </w:r>
+      <w:r>
+        <w:t>] respectivamente.</w:t>
+      </w:r>
+    </w:p>
+    <w:p/>
+    <w:p/>
+    <w:p/>
+    <w:p/>
+    <w:p/>
+    <w:p/>
+    <w:p/>
+    <w:p/>
+    <w:p/>
+    <w:p/>
+    <w:p/>
+    <w:p/>
+    <w:p>
+      <w:r>
+        <w:lastRenderedPageBreak/>
+        <w:t>Cuerpo principal del programa:</w:t>
+      </w:r>
+    </w:p>
+    <w:p>
+      <w:r>
         <w:drawing>
-          <wp:inline distT="0" distB="0" distL="0" distR="0" wp14:anchorId="42A7D7F7" wp14:editId="482971C0">
-            <wp:extent cx="5400040" cy="2351405"/>
-            <wp:effectExtent l="0" t="0" r="0" b="0"/>
-            <wp:docPr id="1827360221" name="Imagen 1" descr="Diagrama&#10;&#10;Descripción generada automáticamente"/>
+          <wp:inline distT="0" distB="0" distL="0" distR="0" wp14:anchorId="55F0502F" wp14:editId="75E6D550">
+            <wp:extent cx="5400040" cy="5253990"/>
+            <wp:effectExtent l="0" t="0" r="0" b="3810"/>
+            <wp:docPr id="2089328437" name="Imagen 1" descr="Texto&#10;&#10;Descripción generada automáticamente"/>
             <wp:cNvGraphicFramePr>
               <a:graphicFrameLocks xmlns:a="http://schemas.openxmlformats.org/drawingml/2006/main" noChangeAspect="1"/>
             </wp:cNvGraphicFramePr>
@@ -1437,7 +1582,7 @@
               <a:graphicData uri="http://schemas.openxmlformats.org/drawingml/2006/picture">
                 <pic:pic xmlns:pic="http://schemas.openxmlformats.org/drawingml/2006/picture">
                   <pic:nvPicPr>
-                    <pic:cNvPr id="1827360221" name="Imagen 1" descr="Diagrama&#10;&#10;Descripción generada automáticamente"/>
+                    <pic:cNvPr id="2089328437" name="Imagen 1" descr="Texto&#10;&#10;Descripción generada automáticamente"/>
                     <pic:cNvPicPr/>
                   </pic:nvPicPr>
                   <pic:blipFill>
@@ -1449,7 +1594,7 @@
                   <pic:spPr>
                     <a:xfrm>
                       <a:off x="0" y="0"/>
-                      <a:ext cx="5400040" cy="2351405"/>
+                      <a:ext cx="5400040" cy="5253990"/>
                     </a:xfrm>
                     <a:prstGeom prst="rect">
                       <a:avLst/>
@@ -1462,21 +1607,63 @@
         </w:drawing>
       </w:r>
     </w:p>
-    <w:p>
-      <w:r>
-        <w:t>Tabla de transiciones:</w:t>
-      </w:r>
-    </w:p>
-    <w:p>
-      <w:r>
-        <w:rPr>
-          <w:noProof/>
-        </w:rPr>
+    <w:p/>
+    <w:p>
+      <w:pPr>
+        <w:rPr>
+          <w:b/>
+          <w:bCs/>
+        </w:rPr>
+      </w:pPr>
+      <w:r>
+        <w:t xml:space="preserve">Consiste principalmente en ir tomando cada carácter de la entrada estándar y guardarlos en un array, que se sobrescribe constantemente por la aparición del carácter </w:t>
+      </w:r>
+      <w:r>
+        <w:rPr>
+          <w:b/>
+          <w:bCs/>
+        </w:rPr>
+        <w:t>“$”</w:t>
+      </w:r>
+      <w:r>
+        <w:rPr>
+          <w:b/>
+          <w:bCs/>
+        </w:rPr>
+        <w:t>.</w:t>
+      </w:r>
+    </w:p>
+    <w:p>
+      <w:r>
+        <w:t xml:space="preserve">Y al encontrar el carácter </w:t>
+      </w:r>
+      <w:r>
+        <w:t>“</w:t>
+      </w:r>
+      <w:r>
+        <w:t>/n</w:t>
+      </w:r>
+      <w:r>
+        <w:t>”</w:t>
+      </w:r>
+      <w:r>
+        <w:t xml:space="preserve"> (salto de línea) </w:t>
+      </w:r>
+      <w:r>
+        <w:t>sin haber tenido ningún error muestra la cantidad de números de cada conjunto encontrados</w:t>
+      </w:r>
+      <w:r>
+        <w:t>. En caso contrario nos muestra el error pertinente.</w:t>
+      </w:r>
+    </w:p>
+    <w:p>
+      <w:r>
+        <w:lastRenderedPageBreak/>
         <w:drawing>
-          <wp:inline distT="0" distB="0" distL="0" distR="0" wp14:anchorId="318CB6AA" wp14:editId="14B0D27C">
-            <wp:extent cx="5400040" cy="1936750"/>
-            <wp:effectExtent l="0" t="0" r="0" b="6350"/>
-            <wp:docPr id="1658434068" name="Imagen 1" descr="Tabla&#10;&#10;Descripción generada automáticamente"/>
+          <wp:inline distT="0" distB="0" distL="0" distR="0" wp14:anchorId="0C21EB78" wp14:editId="512A9871">
+            <wp:extent cx="5400040" cy="2917825"/>
+            <wp:effectExtent l="0" t="0" r="0" b="0"/>
+            <wp:docPr id="1928676747" name="Imagen 1" descr="Texto&#10;&#10;Descripción generada automáticamente"/>
             <wp:cNvGraphicFramePr>
               <a:graphicFrameLocks xmlns:a="http://schemas.openxmlformats.org/drawingml/2006/main" noChangeAspect="1"/>
             </wp:cNvGraphicFramePr>
@@ -1484,7 +1671,7 @@
               <a:graphicData uri="http://schemas.openxmlformats.org/drawingml/2006/picture">
                 <pic:pic xmlns:pic="http://schemas.openxmlformats.org/drawingml/2006/picture">
                   <pic:nvPicPr>
-                    <pic:cNvPr id="1658434068" name="Imagen 1" descr="Tabla&#10;&#10;Descripción generada automáticamente"/>
+                    <pic:cNvPr id="1928676747" name="Imagen 1" descr="Texto&#10;&#10;Descripción generada automáticamente"/>
                     <pic:cNvPicPr/>
                   </pic:nvPicPr>
                   <pic:blipFill>
@@ -1496,7 +1683,7 @@
                   <pic:spPr>
                     <a:xfrm>
                       <a:off x="0" y="0"/>
-                      <a:ext cx="5400040" cy="1936750"/>
+                      <a:ext cx="5400040" cy="2917825"/>
                     </a:xfrm>
                     <a:prstGeom prst="rect">
                       <a:avLst/>
@@ -1509,6 +1696,1017 @@
         </w:drawing>
       </w:r>
     </w:p>
+    <w:p>
+      <w:r>
+        <w:t xml:space="preserve">La función </w:t>
+      </w:r>
+      <w:proofErr w:type="spellStart"/>
+      <w:r>
+        <w:t>palabraPertenece</w:t>
+      </w:r>
+      <w:proofErr w:type="spellEnd"/>
+      <w:r>
+        <w:t>() recibe lo que podría ser un numero y determina si todos sus miembros pertenecen a nuestro alfabeto predefinido.</w:t>
+      </w:r>
+    </w:p>
+    <w:p>
+      <w:r>
+        <w:drawing>
+          <wp:inline distT="0" distB="0" distL="0" distR="0" wp14:anchorId="4F6C69CC" wp14:editId="02D3B546">
+            <wp:extent cx="5400040" cy="4178935"/>
+            <wp:effectExtent l="0" t="0" r="0" b="0"/>
+            <wp:docPr id="487527372" name="Imagen 1" descr="Texto&#10;&#10;Descripción generada automáticamente"/>
+            <wp:cNvGraphicFramePr>
+              <a:graphicFrameLocks xmlns:a="http://schemas.openxmlformats.org/drawingml/2006/main" noChangeAspect="1"/>
+            </wp:cNvGraphicFramePr>
+            <a:graphic xmlns:a="http://schemas.openxmlformats.org/drawingml/2006/main">
+              <a:graphicData uri="http://schemas.openxmlformats.org/drawingml/2006/picture">
+                <pic:pic xmlns:pic="http://schemas.openxmlformats.org/drawingml/2006/picture">
+                  <pic:nvPicPr>
+                    <pic:cNvPr id="487527372" name="Imagen 1" descr="Texto&#10;&#10;Descripción generada automáticamente"/>
+                    <pic:cNvPicPr/>
+                  </pic:nvPicPr>
+                  <pic:blipFill>
+                    <a:blip r:embed="rId12"/>
+                    <a:stretch>
+                      <a:fillRect/>
+                    </a:stretch>
+                  </pic:blipFill>
+                  <pic:spPr>
+                    <a:xfrm>
+                      <a:off x="0" y="0"/>
+                      <a:ext cx="5400040" cy="4178935"/>
+                    </a:xfrm>
+                    <a:prstGeom prst="rect">
+                      <a:avLst/>
+                    </a:prstGeom>
+                  </pic:spPr>
+                </pic:pic>
+              </a:graphicData>
+            </a:graphic>
+          </wp:inline>
+        </w:drawing>
+      </w:r>
+    </w:p>
+    <w:p>
+      <w:r>
+        <w:t>Es palabra () recibe los punteros a enteros con el fin de usarlos como contadores de los tipos de números que vamos recibiendo, además implementa la función autómata que como vemos devuelve el estado final del autómata si le pasamos por parámetros el numero a analizar.</w:t>
+      </w:r>
+    </w:p>
+    <w:p/>
+    <w:p>
+      <w:r>
+        <w:lastRenderedPageBreak/>
+        <w:drawing>
+          <wp:inline distT="0" distB="0" distL="0" distR="0" wp14:anchorId="2A414FAB" wp14:editId="65B4A8C1">
+            <wp:extent cx="5400040" cy="1950720"/>
+            <wp:effectExtent l="0" t="0" r="0" b="0"/>
+            <wp:docPr id="806882355" name="Imagen 1" descr="Texto&#10;&#10;Descripción generada automáticamente"/>
+            <wp:cNvGraphicFramePr>
+              <a:graphicFrameLocks xmlns:a="http://schemas.openxmlformats.org/drawingml/2006/main" noChangeAspect="1"/>
+            </wp:cNvGraphicFramePr>
+            <a:graphic xmlns:a="http://schemas.openxmlformats.org/drawingml/2006/main">
+              <a:graphicData uri="http://schemas.openxmlformats.org/drawingml/2006/picture">
+                <pic:pic xmlns:pic="http://schemas.openxmlformats.org/drawingml/2006/picture">
+                  <pic:nvPicPr>
+                    <pic:cNvPr id="806882355" name="Imagen 1" descr="Texto&#10;&#10;Descripción generada automáticamente"/>
+                    <pic:cNvPicPr/>
+                  </pic:nvPicPr>
+                  <pic:blipFill>
+                    <a:blip r:embed="rId13"/>
+                    <a:stretch>
+                      <a:fillRect/>
+                    </a:stretch>
+                  </pic:blipFill>
+                  <pic:spPr>
+                    <a:xfrm>
+                      <a:off x="0" y="0"/>
+                      <a:ext cx="5400040" cy="1950720"/>
+                    </a:xfrm>
+                    <a:prstGeom prst="rect">
+                      <a:avLst/>
+                    </a:prstGeom>
+                  </pic:spPr>
+                </pic:pic>
+              </a:graphicData>
+            </a:graphic>
+          </wp:inline>
+        </w:drawing>
+      </w:r>
+    </w:p>
+    <w:p>
+      <w:r>
+        <w:t xml:space="preserve">La función autómata recibe el numero y con la tabla de transición va cambiando el estado utilizando la función columna que se aloja en </w:t>
+      </w:r>
+      <w:proofErr w:type="spellStart"/>
+      <w:r>
+        <w:rPr>
+          <w:b/>
+          <w:bCs/>
+        </w:rPr>
+        <w:t>columna.h</w:t>
+      </w:r>
+      <w:proofErr w:type="spellEnd"/>
+      <w:r>
+        <w:rPr>
+          <w:b/>
+          <w:bCs/>
+        </w:rPr>
+        <w:t xml:space="preserve"> </w:t>
+      </w:r>
+      <w:r>
+        <w:t>y por último devuelve el estado final del autómata.</w:t>
+      </w:r>
+    </w:p>
+    <w:p>
+      <w:r>
+        <w:drawing>
+          <wp:inline distT="0" distB="0" distL="0" distR="0" wp14:anchorId="4C8151E3" wp14:editId="36430FFC">
+            <wp:extent cx="1865387" cy="3435532"/>
+            <wp:effectExtent l="0" t="0" r="1905" b="0"/>
+            <wp:docPr id="961359320" name="Imagen 1" descr="Texto&#10;&#10;Descripción generada automáticamente"/>
+            <wp:cNvGraphicFramePr>
+              <a:graphicFrameLocks xmlns:a="http://schemas.openxmlformats.org/drawingml/2006/main" noChangeAspect="1"/>
+            </wp:cNvGraphicFramePr>
+            <a:graphic xmlns:a="http://schemas.openxmlformats.org/drawingml/2006/main">
+              <a:graphicData uri="http://schemas.openxmlformats.org/drawingml/2006/picture">
+                <pic:pic xmlns:pic="http://schemas.openxmlformats.org/drawingml/2006/picture">
+                  <pic:nvPicPr>
+                    <pic:cNvPr id="961359320" name="Imagen 1" descr="Texto&#10;&#10;Descripción generada automáticamente"/>
+                    <pic:cNvPicPr/>
+                  </pic:nvPicPr>
+                  <pic:blipFill>
+                    <a:blip r:embed="rId14"/>
+                    <a:stretch>
+                      <a:fillRect/>
+                    </a:stretch>
+                  </pic:blipFill>
+                  <pic:spPr>
+                    <a:xfrm>
+                      <a:off x="0" y="0"/>
+                      <a:ext cx="1875834" cy="3454773"/>
+                    </a:xfrm>
+                    <a:prstGeom prst="rect">
+                      <a:avLst/>
+                    </a:prstGeom>
+                  </pic:spPr>
+                </pic:pic>
+              </a:graphicData>
+            </a:graphic>
+          </wp:inline>
+        </w:drawing>
+      </w:r>
+    </w:p>
+    <w:p>
+      <w:r>
+        <w:t xml:space="preserve">Por ultimo dentro de </w:t>
+      </w:r>
+      <w:proofErr w:type="spellStart"/>
+      <w:r>
+        <w:rPr>
+          <w:b/>
+          <w:bCs/>
+        </w:rPr>
+        <w:t>columna.c</w:t>
+      </w:r>
+      <w:proofErr w:type="spellEnd"/>
+      <w:r>
+        <w:t xml:space="preserve"> podemos encontrar estas dos funciones, </w:t>
+      </w:r>
+      <w:proofErr w:type="spellStart"/>
+      <w:r>
+        <w:t>isAToF</w:t>
+      </w:r>
+      <w:proofErr w:type="spellEnd"/>
+      <w:r>
+        <w:t xml:space="preserve">() determina si c pertenece al conjunto [A-F] y columna nos devuelve el valor que coincide con la columna de la tabla de transición según el </w:t>
+      </w:r>
+      <w:r>
+        <w:t>carácter que sea c.</w:t>
+      </w:r>
+    </w:p>
+    <w:p/>
+    <w:p/>
+    <w:p/>
+    <w:p/>
+    <w:p/>
+    <w:p/>
+    <w:p/>
+    <w:p>
+      <w:r>
+        <w:lastRenderedPageBreak/>
+        <w:t>Calculadora:</w:t>
+      </w:r>
+    </w:p>
+    <w:p>
+      <w:r>
+        <w:t xml:space="preserve">La calculadora consiste en dos partes fundamentalmente, la primera parte consiste en leer la expresión aritmética a realizar y analizar que esta correctamente armada, tanto la expresión en su totalidad como cada uno de sus miembros, para ello utilizamos el siguiente autómata. </w:t>
+      </w:r>
+    </w:p>
+    <w:p/>
+    <w:p>
+      <w:r>
+        <w:drawing>
+          <wp:inline distT="0" distB="0" distL="0" distR="0" wp14:anchorId="064341B9" wp14:editId="487E2749">
+            <wp:extent cx="2924070" cy="1861160"/>
+            <wp:effectExtent l="0" t="0" r="0" b="6350"/>
+            <wp:docPr id="1165690662" name="Imagen 1" descr="Imagen en blanco y negro&#10;&#10;Descripción generada automáticamente con confianza media"/>
+            <wp:cNvGraphicFramePr>
+              <a:graphicFrameLocks xmlns:a="http://schemas.openxmlformats.org/drawingml/2006/main" noChangeAspect="1"/>
+            </wp:cNvGraphicFramePr>
+            <a:graphic xmlns:a="http://schemas.openxmlformats.org/drawingml/2006/main">
+              <a:graphicData uri="http://schemas.openxmlformats.org/drawingml/2006/picture">
+                <pic:pic xmlns:pic="http://schemas.openxmlformats.org/drawingml/2006/picture">
+                  <pic:nvPicPr>
+                    <pic:cNvPr id="1165690662" name="Imagen 1" descr="Imagen en blanco y negro&#10;&#10;Descripción generada automáticamente con confianza media"/>
+                    <pic:cNvPicPr/>
+                  </pic:nvPicPr>
+                  <pic:blipFill>
+                    <a:blip r:embed="rId15"/>
+                    <a:stretch>
+                      <a:fillRect/>
+                    </a:stretch>
+                  </pic:blipFill>
+                  <pic:spPr>
+                    <a:xfrm>
+                      <a:off x="0" y="0"/>
+                      <a:ext cx="2935670" cy="1868543"/>
+                    </a:xfrm>
+                    <a:prstGeom prst="rect">
+                      <a:avLst/>
+                    </a:prstGeom>
+                  </pic:spPr>
+                </pic:pic>
+              </a:graphicData>
+            </a:graphic>
+          </wp:inline>
+        </w:drawing>
+      </w:r>
+      <w:r>
+        <w:rPr>
+          <w:noProof/>
+        </w:rPr>
+        <w:t xml:space="preserve"> </w:t>
+      </w:r>
+      <w:r>
+        <w:drawing>
+          <wp:inline distT="0" distB="0" distL="0" distR="0" wp14:anchorId="52BCF853" wp14:editId="5547E16E">
+            <wp:extent cx="2364935" cy="968186"/>
+            <wp:effectExtent l="0" t="0" r="0" b="3810"/>
+            <wp:docPr id="340843042" name="Imagen 1" descr="Tabla&#10;&#10;Descripción generada automáticamente"/>
+            <wp:cNvGraphicFramePr>
+              <a:graphicFrameLocks xmlns:a="http://schemas.openxmlformats.org/drawingml/2006/main" noChangeAspect="1"/>
+            </wp:cNvGraphicFramePr>
+            <a:graphic xmlns:a="http://schemas.openxmlformats.org/drawingml/2006/main">
+              <a:graphicData uri="http://schemas.openxmlformats.org/drawingml/2006/picture">
+                <pic:pic xmlns:pic="http://schemas.openxmlformats.org/drawingml/2006/picture">
+                  <pic:nvPicPr>
+                    <pic:cNvPr id="340843042" name="Imagen 1" descr="Tabla&#10;&#10;Descripción generada automáticamente"/>
+                    <pic:cNvPicPr/>
+                  </pic:nvPicPr>
+                  <pic:blipFill>
+                    <a:blip r:embed="rId16"/>
+                    <a:stretch>
+                      <a:fillRect/>
+                    </a:stretch>
+                  </pic:blipFill>
+                  <pic:spPr>
+                    <a:xfrm>
+                      <a:off x="0" y="0"/>
+                      <a:ext cx="2469949" cy="1011178"/>
+                    </a:xfrm>
+                    <a:prstGeom prst="rect">
+                      <a:avLst/>
+                    </a:prstGeom>
+                  </pic:spPr>
+                </pic:pic>
+              </a:graphicData>
+            </a:graphic>
+          </wp:inline>
+        </w:drawing>
+      </w:r>
+    </w:p>
+    <w:p/>
+    <w:p/>
+    <w:p>
+      <w:r>
+        <w:t>El cual lo implementamos de la siguiente forma:</w:t>
+      </w:r>
+    </w:p>
+    <w:p>
+      <w:r>
+        <w:drawing>
+          <wp:inline distT="0" distB="0" distL="0" distR="0" wp14:anchorId="7BED0982" wp14:editId="4F92BE08">
+            <wp:extent cx="4663844" cy="1531753"/>
+            <wp:effectExtent l="0" t="0" r="3810" b="0"/>
+            <wp:docPr id="179716116" name="Imagen 1" descr="Texto&#10;&#10;Descripción generada automáticamente"/>
+            <wp:cNvGraphicFramePr>
+              <a:graphicFrameLocks xmlns:a="http://schemas.openxmlformats.org/drawingml/2006/main" noChangeAspect="1"/>
+            </wp:cNvGraphicFramePr>
+            <a:graphic xmlns:a="http://schemas.openxmlformats.org/drawingml/2006/main">
+              <a:graphicData uri="http://schemas.openxmlformats.org/drawingml/2006/picture">
+                <pic:pic xmlns:pic="http://schemas.openxmlformats.org/drawingml/2006/picture">
+                  <pic:nvPicPr>
+                    <pic:cNvPr id="179716116" name="Imagen 1" descr="Texto&#10;&#10;Descripción generada automáticamente"/>
+                    <pic:cNvPicPr/>
+                  </pic:nvPicPr>
+                  <pic:blipFill>
+                    <a:blip r:embed="rId17"/>
+                    <a:stretch>
+                      <a:fillRect/>
+                    </a:stretch>
+                  </pic:blipFill>
+                  <pic:spPr>
+                    <a:xfrm>
+                      <a:off x="0" y="0"/>
+                      <a:ext cx="4663844" cy="1531753"/>
+                    </a:xfrm>
+                    <a:prstGeom prst="rect">
+                      <a:avLst/>
+                    </a:prstGeom>
+                  </pic:spPr>
+                </pic:pic>
+              </a:graphicData>
+            </a:graphic>
+          </wp:inline>
+        </w:drawing>
+      </w:r>
+    </w:p>
+    <w:p/>
+    <w:p>
+      <w:r>
+        <w:t xml:space="preserve">Dentro del archivo </w:t>
+      </w:r>
+      <w:proofErr w:type="spellStart"/>
+      <w:r>
+        <w:t>automata.c</w:t>
+      </w:r>
+      <w:proofErr w:type="spellEnd"/>
+      <w:r>
+        <w:t xml:space="preserve"> pero dentro de la capeta principal que contiene el autómata anterior, el cual utilizamos para determinar si un numero es un decimal o </w:t>
+      </w:r>
+      <w:proofErr w:type="spellStart"/>
+      <w:r>
+        <w:t>no.Y</w:t>
+      </w:r>
+      <w:proofErr w:type="spellEnd"/>
+      <w:r>
+        <w:t xml:space="preserve"> en </w:t>
+      </w:r>
+      <w:proofErr w:type="spellStart"/>
+      <w:r>
+        <w:t>columna.c</w:t>
+      </w:r>
+      <w:proofErr w:type="spellEnd"/>
+      <w:r>
+        <w:t xml:space="preserve"> agregamos la función </w:t>
+      </w:r>
+      <w:proofErr w:type="spellStart"/>
+      <w:r>
+        <w:t>columnaAritmetica</w:t>
+      </w:r>
+      <w:proofErr w:type="spellEnd"/>
+      <w:r>
+        <w:t xml:space="preserve">. </w:t>
+      </w:r>
+    </w:p>
+    <w:p/>
+    <w:p>
+      <w:r>
+        <w:drawing>
+          <wp:inline distT="0" distB="0" distL="0" distR="0" wp14:anchorId="3763FBC1" wp14:editId="36788104">
+            <wp:extent cx="1825322" cy="1150536"/>
+            <wp:effectExtent l="0" t="0" r="3810" b="0"/>
+            <wp:docPr id="108990015" name="Imagen 1" descr="Imagen que contiene Texto&#10;&#10;Descripción generada automáticamente"/>
+            <wp:cNvGraphicFramePr>
+              <a:graphicFrameLocks xmlns:a="http://schemas.openxmlformats.org/drawingml/2006/main" noChangeAspect="1"/>
+            </wp:cNvGraphicFramePr>
+            <a:graphic xmlns:a="http://schemas.openxmlformats.org/drawingml/2006/main">
+              <a:graphicData uri="http://schemas.openxmlformats.org/drawingml/2006/picture">
+                <pic:pic xmlns:pic="http://schemas.openxmlformats.org/drawingml/2006/picture">
+                  <pic:nvPicPr>
+                    <pic:cNvPr id="108990015" name="Imagen 1" descr="Imagen que contiene Texto&#10;&#10;Descripción generada automáticamente"/>
+                    <pic:cNvPicPr/>
+                  </pic:nvPicPr>
+                  <pic:blipFill>
+                    <a:blip r:embed="rId18"/>
+                    <a:stretch>
+                      <a:fillRect/>
+                    </a:stretch>
+                  </pic:blipFill>
+                  <pic:spPr>
+                    <a:xfrm>
+                      <a:off x="0" y="0"/>
+                      <a:ext cx="1850766" cy="1166574"/>
+                    </a:xfrm>
+                    <a:prstGeom prst="rect">
+                      <a:avLst/>
+                    </a:prstGeom>
+                  </pic:spPr>
+                </pic:pic>
+              </a:graphicData>
+            </a:graphic>
+          </wp:inline>
+        </w:drawing>
+      </w:r>
+    </w:p>
+    <w:p/>
+    <w:p/>
+    <w:p>
+      <w:r>
+        <w:lastRenderedPageBreak/>
+        <w:t xml:space="preserve">El nuevo autómata se utiliza en el archivo </w:t>
+      </w:r>
+      <w:proofErr w:type="spellStart"/>
+      <w:r>
+        <w:rPr>
+          <w:b/>
+          <w:bCs/>
+        </w:rPr>
+        <w:t>verificaci</w:t>
+      </w:r>
+      <w:r>
+        <w:rPr>
+          <w:b/>
+          <w:bCs/>
+        </w:rPr>
+        <w:t>o</w:t>
+      </w:r>
+      <w:r>
+        <w:rPr>
+          <w:b/>
+          <w:bCs/>
+        </w:rPr>
+        <w:t>n.c</w:t>
+      </w:r>
+      <w:proofErr w:type="spellEnd"/>
+      <w:r>
+        <w:t xml:space="preserve">, el cual se encarga de analizar toda la expresión como así sus elementos  </w:t>
+      </w:r>
+    </w:p>
+    <w:p>
+      <w:r>
+        <w:drawing>
+          <wp:inline distT="0" distB="0" distL="0" distR="0" wp14:anchorId="755A5732" wp14:editId="017285C5">
+            <wp:extent cx="5400040" cy="4140200"/>
+            <wp:effectExtent l="0" t="0" r="0" b="0"/>
+            <wp:docPr id="268205610" name="Imagen 1" descr="Texto&#10;&#10;Descripción generada automáticamente"/>
+            <wp:cNvGraphicFramePr>
+              <a:graphicFrameLocks xmlns:a="http://schemas.openxmlformats.org/drawingml/2006/main" noChangeAspect="1"/>
+            </wp:cNvGraphicFramePr>
+            <a:graphic xmlns:a="http://schemas.openxmlformats.org/drawingml/2006/main">
+              <a:graphicData uri="http://schemas.openxmlformats.org/drawingml/2006/picture">
+                <pic:pic xmlns:pic="http://schemas.openxmlformats.org/drawingml/2006/picture">
+                  <pic:nvPicPr>
+                    <pic:cNvPr id="268205610" name="Imagen 1" descr="Texto&#10;&#10;Descripción generada automáticamente"/>
+                    <pic:cNvPicPr/>
+                  </pic:nvPicPr>
+                  <pic:blipFill>
+                    <a:blip r:embed="rId19"/>
+                    <a:stretch>
+                      <a:fillRect/>
+                    </a:stretch>
+                  </pic:blipFill>
+                  <pic:spPr>
+                    <a:xfrm>
+                      <a:off x="0" y="0"/>
+                      <a:ext cx="5400040" cy="4140200"/>
+                    </a:xfrm>
+                    <a:prstGeom prst="rect">
+                      <a:avLst/>
+                    </a:prstGeom>
+                  </pic:spPr>
+                </pic:pic>
+              </a:graphicData>
+            </a:graphic>
+          </wp:inline>
+        </w:drawing>
+      </w:r>
+    </w:p>
+    <w:p>
+      <w:r>
+        <w:lastRenderedPageBreak/>
+        <w:drawing>
+          <wp:inline distT="0" distB="0" distL="0" distR="0" wp14:anchorId="7A04DE1C" wp14:editId="4F1D2666">
+            <wp:extent cx="5400040" cy="4926965"/>
+            <wp:effectExtent l="0" t="0" r="0" b="6985"/>
+            <wp:docPr id="1677787288" name="Imagen 1" descr="Texto&#10;&#10;Descripción generada automáticamente"/>
+            <wp:cNvGraphicFramePr>
+              <a:graphicFrameLocks xmlns:a="http://schemas.openxmlformats.org/drawingml/2006/main" noChangeAspect="1"/>
+            </wp:cNvGraphicFramePr>
+            <a:graphic xmlns:a="http://schemas.openxmlformats.org/drawingml/2006/main">
+              <a:graphicData uri="http://schemas.openxmlformats.org/drawingml/2006/picture">
+                <pic:pic xmlns:pic="http://schemas.openxmlformats.org/drawingml/2006/picture">
+                  <pic:nvPicPr>
+                    <pic:cNvPr id="1677787288" name="Imagen 1" descr="Texto&#10;&#10;Descripción generada automáticamente"/>
+                    <pic:cNvPicPr/>
+                  </pic:nvPicPr>
+                  <pic:blipFill>
+                    <a:blip r:embed="rId20"/>
+                    <a:stretch>
+                      <a:fillRect/>
+                    </a:stretch>
+                  </pic:blipFill>
+                  <pic:spPr>
+                    <a:xfrm>
+                      <a:off x="0" y="0"/>
+                      <a:ext cx="5400040" cy="4926965"/>
+                    </a:xfrm>
+                    <a:prstGeom prst="rect">
+                      <a:avLst/>
+                    </a:prstGeom>
+                  </pic:spPr>
+                </pic:pic>
+              </a:graphicData>
+            </a:graphic>
+          </wp:inline>
+        </w:drawing>
+      </w:r>
+    </w:p>
+    <w:p>
+      <w:r>
+        <w:t>Ya teniendo la expresión verificada podemos continuar con la siguiente parte que consiste en pasar de una expresión aritmética infija a postfija, con el fin de resolver el problema de la precedencia en las operaciones. Para hacer esto seguimos el siguiente algoritmo que utiliza dos pilas, una final y otra de operadores.</w:t>
+      </w:r>
+    </w:p>
+    <w:p>
+      <w:r>
+        <w:t>Enlace:</w:t>
+      </w:r>
+    </w:p>
+    <w:p>
+      <w:hyperlink r:id="rId21" w:history="1">
+        <w:r>
+          <w:rPr>
+            <w:rStyle w:val="Hipervnculo"/>
+          </w:rPr>
+          <w:t>https://www.youtube.com/watch?v=kpLlufrQiTk&amp;t=2s</w:t>
+        </w:r>
+      </w:hyperlink>
+    </w:p>
+    <w:p>
+      <w:r>
+        <w:drawing>
+          <wp:inline distT="0" distB="0" distL="0" distR="0" wp14:anchorId="6B12FDA3" wp14:editId="35217A86">
+            <wp:extent cx="5400040" cy="2018030"/>
+            <wp:effectExtent l="0" t="0" r="0" b="1270"/>
+            <wp:docPr id="1615420351" name="Imagen 1"/>
+            <wp:cNvGraphicFramePr>
+              <a:graphicFrameLocks xmlns:a="http://schemas.openxmlformats.org/drawingml/2006/main" noChangeAspect="1"/>
+            </wp:cNvGraphicFramePr>
+            <a:graphic xmlns:a="http://schemas.openxmlformats.org/drawingml/2006/main">
+              <a:graphicData uri="http://schemas.openxmlformats.org/drawingml/2006/picture">
+                <pic:pic xmlns:pic="http://schemas.openxmlformats.org/drawingml/2006/picture">
+                  <pic:nvPicPr>
+                    <pic:cNvPr id="1615420351" name=""/>
+                    <pic:cNvPicPr/>
+                  </pic:nvPicPr>
+                  <pic:blipFill>
+                    <a:blip r:embed="rId22"/>
+                    <a:stretch>
+                      <a:fillRect/>
+                    </a:stretch>
+                  </pic:blipFill>
+                  <pic:spPr>
+                    <a:xfrm>
+                      <a:off x="0" y="0"/>
+                      <a:ext cx="5400040" cy="2018030"/>
+                    </a:xfrm>
+                    <a:prstGeom prst="rect">
+                      <a:avLst/>
+                    </a:prstGeom>
+                  </pic:spPr>
+                </pic:pic>
+              </a:graphicData>
+            </a:graphic>
+          </wp:inline>
+        </w:drawing>
+      </w:r>
+    </w:p>
+    <w:p>
+      <w:r>
+        <w:lastRenderedPageBreak/>
+        <w:t xml:space="preserve">Dentro de la función </w:t>
+      </w:r>
+      <w:proofErr w:type="spellStart"/>
+      <w:r>
+        <w:t>infijaApostfija</w:t>
+      </w:r>
+      <w:proofErr w:type="spellEnd"/>
+      <w:r>
+        <w:t>() es donde se convierte la expresión y se guarda en una pila para su uso posterior por la calculadora polaca.</w:t>
+      </w:r>
+    </w:p>
+    <w:p>
+      <w:r>
+        <w:t xml:space="preserve">La calculadora polaca funciona leyendo datos desde la </w:t>
+      </w:r>
+      <w:proofErr w:type="spellStart"/>
+      <w:r>
+        <w:t>pilaPolaca</w:t>
+      </w:r>
+      <w:proofErr w:type="spellEnd"/>
+      <w:r>
+        <w:t xml:space="preserve"> que obtenemos de la función</w:t>
+      </w:r>
+      <w:r>
+        <w:t xml:space="preserve"> </w:t>
+      </w:r>
+      <w:proofErr w:type="spellStart"/>
+      <w:r>
+        <w:t>infijaApostfija</w:t>
+      </w:r>
+      <w:proofErr w:type="spellEnd"/>
+      <w:r>
+        <w:t>()</w:t>
+      </w:r>
+      <w:r>
+        <w:t xml:space="preserve">, por como se transformó la expresión ahora el switch va a ir encontrando sucesivamente dos numero y un operador, lo cual va a permitirle realizar las operaciones que vaya leyendo  con los números que hay guardados en la pila y finalmente guardando los resultados en la pila para seguir operando  sucesivamente. </w:t>
+      </w:r>
+    </w:p>
+    <w:p>
+      <w:r>
+        <w:drawing>
+          <wp:inline distT="0" distB="0" distL="0" distR="0" wp14:anchorId="127FC2B4" wp14:editId="4A5D39F9">
+            <wp:extent cx="3810330" cy="6690940"/>
+            <wp:effectExtent l="0" t="0" r="0" b="0"/>
+            <wp:docPr id="2138090045" name="Imagen 1" descr="Texto&#10;&#10;Descripción generada automáticamente"/>
+            <wp:cNvGraphicFramePr>
+              <a:graphicFrameLocks xmlns:a="http://schemas.openxmlformats.org/drawingml/2006/main" noChangeAspect="1"/>
+            </wp:cNvGraphicFramePr>
+            <a:graphic xmlns:a="http://schemas.openxmlformats.org/drawingml/2006/main">
+              <a:graphicData uri="http://schemas.openxmlformats.org/drawingml/2006/picture">
+                <pic:pic xmlns:pic="http://schemas.openxmlformats.org/drawingml/2006/picture">
+                  <pic:nvPicPr>
+                    <pic:cNvPr id="2138090045" name="Imagen 1" descr="Texto&#10;&#10;Descripción generada automáticamente"/>
+                    <pic:cNvPicPr/>
+                  </pic:nvPicPr>
+                  <pic:blipFill>
+                    <a:blip r:embed="rId23"/>
+                    <a:stretch>
+                      <a:fillRect/>
+                    </a:stretch>
+                  </pic:blipFill>
+                  <pic:spPr>
+                    <a:xfrm>
+                      <a:off x="0" y="0"/>
+                      <a:ext cx="3810330" cy="6690940"/>
+                    </a:xfrm>
+                    <a:prstGeom prst="rect">
+                      <a:avLst/>
+                    </a:prstGeom>
+                  </pic:spPr>
+                </pic:pic>
+              </a:graphicData>
+            </a:graphic>
+          </wp:inline>
+        </w:drawing>
+      </w:r>
+    </w:p>
+    <w:p>
+      <w:r>
+        <w:t xml:space="preserve"> Y para obtener los números en un formato mas preciso utilizamos la función de </w:t>
+      </w:r>
+      <w:proofErr w:type="spellStart"/>
+      <w:r>
+        <w:t>numeroAdecimal</w:t>
+      </w:r>
+      <w:proofErr w:type="spellEnd"/>
+      <w:r>
+        <w:t xml:space="preserve">() que consiste en ir transformando los numero de </w:t>
+      </w:r>
+      <w:proofErr w:type="spellStart"/>
+      <w:r>
+        <w:t>char</w:t>
+      </w:r>
+      <w:proofErr w:type="spellEnd"/>
+      <w:r>
+        <w:t xml:space="preserve"> a </w:t>
+      </w:r>
+      <w:proofErr w:type="spellStart"/>
+      <w:r>
+        <w:t>int</w:t>
+      </w:r>
+      <w:proofErr w:type="spellEnd"/>
+      <w:r>
+        <w:t xml:space="preserve"> y sumarlos en </w:t>
+      </w:r>
+      <w:r>
+        <w:lastRenderedPageBreak/>
+        <w:t xml:space="preserve">una sumatoria de </w:t>
+      </w:r>
+      <w:proofErr w:type="spellStart"/>
+      <w:r>
+        <w:t>doubles</w:t>
+      </w:r>
+      <w:proofErr w:type="spellEnd"/>
+      <w:r>
+        <w:t xml:space="preserve">, por lo tanto el numero </w:t>
+      </w:r>
+      <w:r>
+        <w:t>obtenido</w:t>
+      </w:r>
+      <w:r>
+        <w:t xml:space="preserve"> va a una nueva pila pero en este caso una de </w:t>
+      </w:r>
+      <w:proofErr w:type="spellStart"/>
+      <w:r>
+        <w:t>doubles</w:t>
+      </w:r>
+      <w:proofErr w:type="spellEnd"/>
+      <w:r>
+        <w:t xml:space="preserve"> </w:t>
+      </w:r>
+      <w:r>
+        <w:t>que será nuestra pila final.</w:t>
+      </w:r>
+    </w:p>
+    <w:p>
+      <w:r>
+        <w:t xml:space="preserve">La función </w:t>
+      </w:r>
+      <w:proofErr w:type="spellStart"/>
+      <w:r>
+        <w:t>numeroAdecimal</w:t>
+      </w:r>
+      <w:proofErr w:type="spellEnd"/>
+      <w:r>
+        <w:t xml:space="preserve">() realiza el </w:t>
+      </w:r>
+      <w:proofErr w:type="spellStart"/>
+      <w:r>
+        <w:t>push</w:t>
+      </w:r>
+      <w:proofErr w:type="spellEnd"/>
+      <w:r>
+        <w:t xml:space="preserve"> por cada numero obtenido y si lee algo que no es un numero lo devuelve para que el switch de la calculadora polaca realice la operación , lo ignore , devuelva un erro o por ultimo nos de el resultado que va estar en el tope de la pila final.</w:t>
+      </w:r>
+    </w:p>
+    <w:p>
+      <w:r>
+        <w:drawing>
+          <wp:inline distT="0" distB="0" distL="0" distR="0" wp14:anchorId="42E73F72" wp14:editId="12490F7B">
+            <wp:extent cx="5400040" cy="2955925"/>
+            <wp:effectExtent l="0" t="0" r="0" b="0"/>
+            <wp:docPr id="128438639" name="Imagen 1" descr="Texto&#10;&#10;Descripción generada automáticamente"/>
+            <wp:cNvGraphicFramePr>
+              <a:graphicFrameLocks xmlns:a="http://schemas.openxmlformats.org/drawingml/2006/main" noChangeAspect="1"/>
+            </wp:cNvGraphicFramePr>
+            <a:graphic xmlns:a="http://schemas.openxmlformats.org/drawingml/2006/main">
+              <a:graphicData uri="http://schemas.openxmlformats.org/drawingml/2006/picture">
+                <pic:pic xmlns:pic="http://schemas.openxmlformats.org/drawingml/2006/picture">
+                  <pic:nvPicPr>
+                    <pic:cNvPr id="128438639" name="Imagen 1" descr="Texto&#10;&#10;Descripción generada automáticamente"/>
+                    <pic:cNvPicPr/>
+                  </pic:nvPicPr>
+                  <pic:blipFill>
+                    <a:blip r:embed="rId24"/>
+                    <a:stretch>
+                      <a:fillRect/>
+                    </a:stretch>
+                  </pic:blipFill>
+                  <pic:spPr>
+                    <a:xfrm>
+                      <a:off x="0" y="0"/>
+                      <a:ext cx="5400040" cy="2955925"/>
+                    </a:xfrm>
+                    <a:prstGeom prst="rect">
+                      <a:avLst/>
+                    </a:prstGeom>
+                  </pic:spPr>
+                </pic:pic>
+              </a:graphicData>
+            </a:graphic>
+          </wp:inline>
+        </w:drawing>
+      </w:r>
+    </w:p>
+    <w:p/>
+    <w:p>
+      <w:r>
+        <w:t xml:space="preserve">Por último, en </w:t>
+      </w:r>
+      <w:proofErr w:type="spellStart"/>
+      <w:r>
+        <w:rPr>
+          <w:b/>
+          <w:bCs/>
+        </w:rPr>
+        <w:t>stack.c</w:t>
+      </w:r>
+      <w:proofErr w:type="spellEnd"/>
+      <w:r>
+        <w:t xml:space="preserve"> especificamos las dos versiones de pop y </w:t>
+      </w:r>
+      <w:proofErr w:type="spellStart"/>
+      <w:r>
+        <w:t>push</w:t>
+      </w:r>
+      <w:proofErr w:type="spellEnd"/>
+      <w:r>
+        <w:t xml:space="preserve"> que utilizamos para cada uno de los tipos de pilas que utilizamos.</w:t>
+      </w:r>
+    </w:p>
+    <w:p>
+      <w:r>
+        <w:t>Modo de uso:</w:t>
+      </w:r>
+    </w:p>
+    <w:p>
+      <w:pPr>
+        <w:rPr>
+          <w:b/>
+          <w:bCs/>
+        </w:rPr>
+      </w:pPr>
+      <w:r>
+        <w:t xml:space="preserve">Primero ejecutamos el comando </w:t>
+      </w:r>
+      <w:proofErr w:type="spellStart"/>
+      <w:r>
+        <w:rPr>
+          <w:b/>
+          <w:bCs/>
+        </w:rPr>
+        <w:t>make</w:t>
+      </w:r>
+      <w:proofErr w:type="spellEnd"/>
+      <w:r>
+        <w:t xml:space="preserve"> en nuestra consola y obtendremos el </w:t>
+      </w:r>
+      <w:r>
+        <w:rPr>
+          <w:b/>
+          <w:bCs/>
+        </w:rPr>
+        <w:t>calculadora.exe</w:t>
+      </w:r>
+    </w:p>
+    <w:p>
+      <w:r>
+        <w:drawing>
+          <wp:inline distT="0" distB="0" distL="0" distR="0" wp14:anchorId="1EB8F7DE" wp14:editId="6F25DEE9">
+            <wp:extent cx="5400040" cy="1092835"/>
+            <wp:effectExtent l="0" t="0" r="0" b="0"/>
+            <wp:docPr id="639741022" name="Imagen 1"/>
+            <wp:cNvGraphicFramePr>
+              <a:graphicFrameLocks xmlns:a="http://schemas.openxmlformats.org/drawingml/2006/main" noChangeAspect="1"/>
+            </wp:cNvGraphicFramePr>
+            <a:graphic xmlns:a="http://schemas.openxmlformats.org/drawingml/2006/main">
+              <a:graphicData uri="http://schemas.openxmlformats.org/drawingml/2006/picture">
+                <pic:pic xmlns:pic="http://schemas.openxmlformats.org/drawingml/2006/picture">
+                  <pic:nvPicPr>
+                    <pic:cNvPr id="639741022" name=""/>
+                    <pic:cNvPicPr/>
+                  </pic:nvPicPr>
+                  <pic:blipFill>
+                    <a:blip r:embed="rId25"/>
+                    <a:stretch>
+                      <a:fillRect/>
+                    </a:stretch>
+                  </pic:blipFill>
+                  <pic:spPr>
+                    <a:xfrm>
+                      <a:off x="0" y="0"/>
+                      <a:ext cx="5400040" cy="1092835"/>
+                    </a:xfrm>
+                    <a:prstGeom prst="rect">
+                      <a:avLst/>
+                    </a:prstGeom>
+                  </pic:spPr>
+                </pic:pic>
+              </a:graphicData>
+            </a:graphic>
+          </wp:inline>
+        </w:drawing>
+      </w:r>
+    </w:p>
+    <w:p>
+      <w:r>
+        <w:t xml:space="preserve">Al ejecutarlo nos va mostrar la siguiente pantalla donde ingresamos la expresión sin espacios </w:t>
+      </w:r>
+    </w:p>
+    <w:p>
+      <w:r>
+        <w:drawing>
+          <wp:inline distT="0" distB="0" distL="0" distR="0" wp14:anchorId="599759EF" wp14:editId="1E621E89">
+            <wp:extent cx="5159187" cy="1242168"/>
+            <wp:effectExtent l="0" t="0" r="3810" b="0"/>
+            <wp:docPr id="1360539996" name="Imagen 1"/>
+            <wp:cNvGraphicFramePr>
+              <a:graphicFrameLocks xmlns:a="http://schemas.openxmlformats.org/drawingml/2006/main" noChangeAspect="1"/>
+            </wp:cNvGraphicFramePr>
+            <a:graphic xmlns:a="http://schemas.openxmlformats.org/drawingml/2006/main">
+              <a:graphicData uri="http://schemas.openxmlformats.org/drawingml/2006/picture">
+                <pic:pic xmlns:pic="http://schemas.openxmlformats.org/drawingml/2006/picture">
+                  <pic:nvPicPr>
+                    <pic:cNvPr id="1360539996" name="Imagen 1"/>
+                    <pic:cNvPicPr/>
+                  </pic:nvPicPr>
+                  <pic:blipFill>
+                    <a:blip r:embed="rId26"/>
+                    <a:stretch>
+                      <a:fillRect/>
+                    </a:stretch>
+                  </pic:blipFill>
+                  <pic:spPr>
+                    <a:xfrm>
+                      <a:off x="0" y="0"/>
+                      <a:ext cx="5159187" cy="1242168"/>
+                    </a:xfrm>
+                    <a:prstGeom prst="rect">
+                      <a:avLst/>
+                    </a:prstGeom>
+                  </pic:spPr>
+                </pic:pic>
+              </a:graphicData>
+            </a:graphic>
+          </wp:inline>
+        </w:drawing>
+      </w:r>
+    </w:p>
+    <w:p/>
+    <w:p>
+      <w:r>
+        <w:lastRenderedPageBreak/>
+        <w:t xml:space="preserve">Al ingresar la expresión oprimiendo el botón </w:t>
+      </w:r>
+      <w:proofErr w:type="spellStart"/>
+      <w:r>
+        <w:rPr>
+          <w:b/>
+          <w:bCs/>
+        </w:rPr>
+        <w:t>enter</w:t>
+      </w:r>
+      <w:proofErr w:type="spellEnd"/>
+      <w:r>
+        <w:t xml:space="preserve"> obtenemos el resultado.</w:t>
+      </w:r>
+    </w:p>
+    <w:p>
+      <w:r>
+        <w:drawing>
+          <wp:inline distT="0" distB="0" distL="0" distR="0" wp14:anchorId="40957D55" wp14:editId="41F6045D">
+            <wp:extent cx="4701947" cy="777307"/>
+            <wp:effectExtent l="0" t="0" r="3810" b="3810"/>
+            <wp:docPr id="36120435" name="Imagen 1" descr="Texto&#10;&#10;Descripción generada automáticamente"/>
+            <wp:cNvGraphicFramePr>
+              <a:graphicFrameLocks xmlns:a="http://schemas.openxmlformats.org/drawingml/2006/main" noChangeAspect="1"/>
+            </wp:cNvGraphicFramePr>
+            <a:graphic xmlns:a="http://schemas.openxmlformats.org/drawingml/2006/main">
+              <a:graphicData uri="http://schemas.openxmlformats.org/drawingml/2006/picture">
+                <pic:pic xmlns:pic="http://schemas.openxmlformats.org/drawingml/2006/picture">
+                  <pic:nvPicPr>
+                    <pic:cNvPr id="36120435" name="Imagen 1" descr="Texto&#10;&#10;Descripción generada automáticamente"/>
+                    <pic:cNvPicPr/>
+                  </pic:nvPicPr>
+                  <pic:blipFill>
+                    <a:blip r:embed="rId27"/>
+                    <a:stretch>
+                      <a:fillRect/>
+                    </a:stretch>
+                  </pic:blipFill>
+                  <pic:spPr>
+                    <a:xfrm>
+                      <a:off x="0" y="0"/>
+                      <a:ext cx="4701947" cy="777307"/>
+                    </a:xfrm>
+                    <a:prstGeom prst="rect">
+                      <a:avLst/>
+                    </a:prstGeom>
+                  </pic:spPr>
+                </pic:pic>
+              </a:graphicData>
+            </a:graphic>
+          </wp:inline>
+        </w:drawing>
+      </w:r>
+    </w:p>
+    <w:p/>
+    <w:p>
+      <w:r>
+        <w:t xml:space="preserve">La calculadora principalmente se inspiro en muchas idea del libro de </w:t>
+      </w:r>
+      <w:r>
+        <w:t xml:space="preserve">Brian </w:t>
+      </w:r>
+      <w:proofErr w:type="spellStart"/>
+      <w:r>
+        <w:t>Kernighan</w:t>
+      </w:r>
+      <w:proofErr w:type="spellEnd"/>
+      <w:r>
+        <w:t xml:space="preserve"> y Dennis Ritchie, específicamente el capítulo cuatro</w:t>
+      </w:r>
+      <w:r>
+        <w:t>.</w:t>
+      </w:r>
+    </w:p>
+    <w:p/>
+    <w:p/>
+    <w:p/>
+    <w:p/>
+    <w:p/>
     <w:p/>
     <w:p/>
     <w:sectPr>
@@ -1533,7 +2731,7 @@
       <w:lvlText w:val=""/>
       <w:lvlJc w:val="left"/>
       <w:pPr>
-        <w:ind w:left="720" w:hanging="360"/>
+        <w:ind w:left="644" w:hanging="360"/>
       </w:pPr>
       <w:rPr>
         <w:rFonts w:ascii="Symbol" w:hAnsi="Symbol" w:hint="default"/>
@@ -1545,7 +2743,7 @@
       <w:lvlText w:val="o"/>
       <w:lvlJc w:val="left"/>
       <w:pPr>
-        <w:ind w:left="1440" w:hanging="360"/>
+        <w:ind w:left="1364" w:hanging="360"/>
       </w:pPr>
       <w:rPr>
         <w:rFonts w:ascii="Courier New" w:hAnsi="Courier New" w:cs="Courier New" w:hint="default"/>
@@ -1557,7 +2755,7 @@
       <w:lvlText w:val=""/>
       <w:lvlJc w:val="left"/>
       <w:pPr>
-        <w:ind w:left="2160" w:hanging="360"/>
+        <w:ind w:left="2084" w:hanging="360"/>
       </w:pPr>
       <w:rPr>
         <w:rFonts w:ascii="Wingdings" w:hAnsi="Wingdings" w:hint="default"/>
@@ -1569,7 +2767,7 @@
       <w:lvlText w:val=""/>
       <w:lvlJc w:val="left"/>
       <w:pPr>
-        <w:ind w:left="2880" w:hanging="360"/>
+        <w:ind w:left="2804" w:hanging="360"/>
       </w:pPr>
       <w:rPr>
         <w:rFonts w:ascii="Symbol" w:hAnsi="Symbol" w:hint="default"/>
@@ -1581,7 +2779,7 @@
       <w:lvlText w:val="o"/>
       <w:lvlJc w:val="left"/>
       <w:pPr>
-        <w:ind w:left="3600" w:hanging="360"/>
+        <w:ind w:left="3524" w:hanging="360"/>
       </w:pPr>
       <w:rPr>
         <w:rFonts w:ascii="Courier New" w:hAnsi="Courier New" w:cs="Courier New" w:hint="default"/>
@@ -1593,7 +2791,7 @@
       <w:lvlText w:val=""/>
       <w:lvlJc w:val="left"/>
       <w:pPr>
-        <w:ind w:left="4320" w:hanging="360"/>
+        <w:ind w:left="4244" w:hanging="360"/>
       </w:pPr>
       <w:rPr>
         <w:rFonts w:ascii="Wingdings" w:hAnsi="Wingdings" w:hint="default"/>
@@ -1605,7 +2803,7 @@
       <w:lvlText w:val=""/>
       <w:lvlJc w:val="left"/>
       <w:pPr>
-        <w:ind w:left="5040" w:hanging="360"/>
+        <w:ind w:left="4964" w:hanging="360"/>
       </w:pPr>
       <w:rPr>
         <w:rFonts w:ascii="Symbol" w:hAnsi="Symbol" w:hint="default"/>
@@ -1617,7 +2815,7 @@
       <w:lvlText w:val="o"/>
       <w:lvlJc w:val="left"/>
       <w:pPr>
-        <w:ind w:left="5760" w:hanging="360"/>
+        <w:ind w:left="5684" w:hanging="360"/>
       </w:pPr>
       <w:rPr>
         <w:rFonts w:ascii="Courier New" w:hAnsi="Courier New" w:cs="Courier New" w:hint="default"/>
@@ -1629,7 +2827,7 @@
       <w:lvlText w:val=""/>
       <w:lvlJc w:val="left"/>
       <w:pPr>
-        <w:ind w:left="6480" w:hanging="360"/>
+        <w:ind w:left="6404" w:hanging="360"/>
       </w:pPr>
       <w:rPr>
         <w:rFonts w:ascii="Wingdings" w:hAnsi="Wingdings" w:hint="default"/>
@@ -2206,6 +3404,29 @@
       <w14:ligatures w14:val="none"/>
     </w:rPr>
   </w:style>
+  <w:style w:type="character" w:styleId="Hipervnculo">
+    <w:name w:val="Hyperlink"/>
+    <w:basedOn w:val="Fuentedeprrafopredeter"/>
+    <w:uiPriority w:val="99"/>
+    <w:unhideWhenUsed/>
+    <w:rsid w:val="0051012A"/>
+    <w:rPr>
+      <w:color w:val="0563C1" w:themeColor="hyperlink"/>
+      <w:u w:val="single"/>
+    </w:rPr>
+  </w:style>
+  <w:style w:type="character" w:styleId="Mencinsinresolver">
+    <w:name w:val="Unresolved Mention"/>
+    <w:basedOn w:val="Fuentedeprrafopredeter"/>
+    <w:uiPriority w:val="99"/>
+    <w:semiHidden/>
+    <w:unhideWhenUsed/>
+    <w:rsid w:val="0051012A"/>
+    <w:rPr>
+      <w:color w:val="605E5C"/>
+      <w:shd w:val="clear" w:color="auto" w:fill="E1DFDD"/>
+    </w:rPr>
+  </w:style>
 </w:styles>
 </file>
 

</xml_diff>

<commit_message>
Cambio en el instructivo
</commit_message>
<xml_diff>
--- a/instructivoGrupo30.docx
+++ b/instructivoGrupo30.docx
@@ -337,17 +337,8 @@
           <w:rFonts w:ascii="Arial" w:eastAsia="Arial" w:hAnsi="Arial" w:cs="Arial"/>
           <w:color w:val="000000"/>
         </w:rPr>
-        <w:t xml:space="preserve">Roxana </w:t>
-      </w:r>
-      <w:proofErr w:type="spellStart"/>
-      <w:r>
-        <w:rPr>
-          <w:rFonts w:ascii="Arial" w:eastAsia="Arial" w:hAnsi="Arial" w:cs="Arial"/>
-          <w:color w:val="000000"/>
-        </w:rPr>
-        <w:t>Leituz</w:t>
-      </w:r>
-      <w:proofErr w:type="spellEnd"/>
+        <w:t>Roxana Leituz</w:t>
+      </w:r>
     </w:p>
     <w:p>
       <w:pPr>
@@ -587,23 +578,7 @@
           <w:color w:val="000000"/>
         </w:rPr>
         <w:tab/>
-        <w:t xml:space="preserve">GRUPO </w:t>
-      </w:r>
-      <w:proofErr w:type="spellStart"/>
-      <w:r>
-        <w:rPr>
-          <w:rFonts w:ascii="Arial" w:eastAsia="Arial" w:hAnsi="Arial" w:cs="Arial"/>
-          <w:color w:val="000000"/>
-        </w:rPr>
-        <w:t>N°</w:t>
-      </w:r>
-      <w:proofErr w:type="spellEnd"/>
-      <w:r>
-        <w:rPr>
-          <w:rFonts w:ascii="Arial" w:eastAsia="Arial" w:hAnsi="Arial" w:cs="Arial"/>
-          <w:color w:val="000000"/>
-        </w:rPr>
-        <w:t xml:space="preserve"> 30</w:t>
+        <w:t>GRUPO N° 30</w:t>
       </w:r>
     </w:p>
     <w:p>
@@ -644,37 +619,12 @@
           <w:color w:val="000000"/>
         </w:rPr>
       </w:pPr>
-      <w:proofErr w:type="spellStart"/>
-      <w:r>
-        <w:rPr>
-          <w:rFonts w:ascii="Arial" w:eastAsia="Arial" w:hAnsi="Arial" w:cs="Arial"/>
-          <w:color w:val="000000"/>
-        </w:rPr>
-        <w:t>Golato</w:t>
-      </w:r>
-      <w:proofErr w:type="spellEnd"/>
-      <w:r>
-        <w:rPr>
-          <w:rFonts w:ascii="Arial" w:eastAsia="Arial" w:hAnsi="Arial" w:cs="Arial"/>
-          <w:color w:val="000000"/>
-        </w:rPr>
-        <w:t xml:space="preserve"> Barcia </w:t>
-      </w:r>
-      <w:proofErr w:type="spellStart"/>
-      <w:r>
-        <w:rPr>
-          <w:rFonts w:ascii="Arial" w:eastAsia="Arial" w:hAnsi="Arial" w:cs="Arial"/>
-          <w:color w:val="000000"/>
-        </w:rPr>
-        <w:t>Ivan</w:t>
-      </w:r>
-      <w:proofErr w:type="spellEnd"/>
-      <w:r>
-        <w:rPr>
-          <w:rFonts w:ascii="Arial" w:eastAsia="Arial" w:hAnsi="Arial" w:cs="Arial"/>
-          <w:color w:val="000000"/>
-        </w:rPr>
-        <w:t xml:space="preserve"> Nahuel</w:t>
+      <w:r>
+        <w:rPr>
+          <w:rFonts w:ascii="Arial" w:eastAsia="Arial" w:hAnsi="Arial" w:cs="Arial"/>
+          <w:color w:val="000000"/>
+        </w:rPr>
+        <w:t>Golato Barcia Ivan Nahuel</w:t>
       </w:r>
     </w:p>
     <w:p>
@@ -716,41 +666,13 @@
           <w:color w:val="000000"/>
         </w:rPr>
       </w:pPr>
-      <w:proofErr w:type="spellStart"/>
       <w:r>
         <w:rPr>
           <w:rFonts w:ascii="Arial" w:eastAsia="Arial" w:hAnsi="Arial" w:cs="Arial"/>
           <w:bCs/>
           <w:color w:val="000000"/>
         </w:rPr>
-        <w:t>Rabahia</w:t>
-      </w:r>
-      <w:proofErr w:type="spellEnd"/>
-      <w:r>
-        <w:rPr>
-          <w:rFonts w:ascii="Arial" w:eastAsia="Arial" w:hAnsi="Arial" w:cs="Arial"/>
-          <w:bCs/>
-          <w:color w:val="000000"/>
-        </w:rPr>
-        <w:t xml:space="preserve"> </w:t>
-      </w:r>
-      <w:proofErr w:type="spellStart"/>
-      <w:r>
-        <w:rPr>
-          <w:rFonts w:ascii="Arial" w:eastAsia="Arial" w:hAnsi="Arial" w:cs="Arial"/>
-          <w:bCs/>
-          <w:color w:val="000000"/>
-        </w:rPr>
-        <w:t>Maron</w:t>
-      </w:r>
-      <w:proofErr w:type="spellEnd"/>
-      <w:r>
-        <w:rPr>
-          <w:rFonts w:ascii="Arial" w:eastAsia="Arial" w:hAnsi="Arial" w:cs="Arial"/>
-          <w:bCs/>
-          <w:color w:val="000000"/>
-        </w:rPr>
-        <w:t xml:space="preserve"> Leonel </w:t>
+        <w:t xml:space="preserve">Rabahia Maron Leonel </w:t>
       </w:r>
     </w:p>
     <w:p>
@@ -769,23 +691,13 @@
           <w:color w:val="000000"/>
         </w:rPr>
       </w:pPr>
-      <w:proofErr w:type="spellStart"/>
       <w:r>
         <w:rPr>
           <w:rFonts w:ascii="Arial" w:eastAsia="Arial" w:hAnsi="Arial" w:cs="Arial"/>
           <w:bCs/>
           <w:color w:val="000000"/>
         </w:rPr>
-        <w:t>Schinca</w:t>
-      </w:r>
-      <w:proofErr w:type="spellEnd"/>
-      <w:r>
-        <w:rPr>
-          <w:rFonts w:ascii="Arial" w:eastAsia="Arial" w:hAnsi="Arial" w:cs="Arial"/>
-          <w:bCs/>
-          <w:color w:val="000000"/>
-        </w:rPr>
-        <w:t xml:space="preserve"> Mauro</w:t>
+        <w:t>Schinca Mauro</w:t>
       </w:r>
     </w:p>
     <w:p>
@@ -1243,6 +1155,9 @@
     </w:p>
     <w:p>
       <w:r>
+        <w:rPr>
+          <w:noProof/>
+        </w:rPr>
         <w:drawing>
           <wp:inline distT="0" distB="0" distL="0" distR="0" wp14:anchorId="3894C0EE" wp14:editId="1A0A839D">
             <wp:extent cx="5400040" cy="1487805"/>
@@ -1287,6 +1202,9 @@
     </w:p>
     <w:p>
       <w:r>
+        <w:rPr>
+          <w:noProof/>
+        </w:rPr>
         <w:drawing>
           <wp:inline distT="0" distB="0" distL="0" distR="0" wp14:anchorId="60A01E6F" wp14:editId="1D80327B">
             <wp:extent cx="5400040" cy="2659380"/>
@@ -1348,7 +1266,6 @@
       <w:r>
         <w:t xml:space="preserve">, para eso utilizamos el </w:t>
       </w:r>
-      <w:proofErr w:type="spellStart"/>
       <w:r>
         <w:rPr>
           <w:b/>
@@ -1356,11 +1273,9 @@
         </w:rPr>
         <w:t>Makefiel</w:t>
       </w:r>
-      <w:proofErr w:type="spellEnd"/>
       <w:r>
         <w:t xml:space="preserve">, por medio de nuestra consola ingresamos la palabra </w:t>
       </w:r>
-      <w:proofErr w:type="spellStart"/>
       <w:r>
         <w:rPr>
           <w:b/>
@@ -1368,7 +1283,6 @@
         </w:rPr>
         <w:t>make</w:t>
       </w:r>
-      <w:proofErr w:type="spellEnd"/>
       <w:r>
         <w:t xml:space="preserve"> que realiza la compilación en orden. </w:t>
       </w:r>
@@ -1429,6 +1343,9 @@
     </w:p>
     <w:p>
       <w:r>
+        <w:rPr>
+          <w:noProof/>
+        </w:rPr>
         <w:drawing>
           <wp:inline distT="0" distB="0" distL="0" distR="0" wp14:anchorId="61469520" wp14:editId="470726E0">
             <wp:extent cx="5400040" cy="2079625"/>
@@ -1486,6 +1403,9 @@
     </w:p>
     <w:p>
       <w:r>
+        <w:rPr>
+          <w:noProof/>
+        </w:rPr>
         <w:drawing>
           <wp:inline distT="0" distB="0" distL="0" distR="0" wp14:anchorId="7E437198" wp14:editId="7C69BEC3">
             <wp:extent cx="3109229" cy="1318374"/>
@@ -1524,30 +1444,14 @@
       </w:r>
     </w:p>
     <w:p>
-      <w:proofErr w:type="spellStart"/>
-      <w:r>
-        <w:t>columnas.h</w:t>
-      </w:r>
-      <w:proofErr w:type="spellEnd"/>
-      <w:r>
-        <w:t xml:space="preserve"> contiene la función columna() y </w:t>
-      </w:r>
-      <w:proofErr w:type="spellStart"/>
-      <w:r>
-        <w:t>isAToF</w:t>
-      </w:r>
-      <w:proofErr w:type="spellEnd"/>
-      <w:r>
-        <w:t>()</w:t>
-      </w:r>
-      <w:r>
-        <w:t xml:space="preserve">, que las utilizamos para determinar la columna de la tabla de transición y  si un carácter pertenece al conjunto [ </w:t>
-      </w:r>
-      <w:r>
-        <w:t>A-F</w:t>
-      </w:r>
-      <w:r>
-        <w:t>] respectivamente.</w:t>
+      <w:r>
+        <w:t xml:space="preserve">columnas.h contiene la función columna() y </w:t>
+      </w:r>
+      <w:r>
+        <w:t>isAToF()</w:t>
+      </w:r>
+      <w:r>
+        <w:t>, que las utilizamos para determinar la columna de la tabla de transición y  si un carácter pertenece al conjunto [ A-F] respectivamente.</w:t>
       </w:r>
     </w:p>
     <w:p/>
@@ -1570,6 +1474,9 @@
     </w:p>
     <w:p>
       <w:r>
+        <w:rPr>
+          <w:noProof/>
+        </w:rPr>
         <w:drawing>
           <wp:inline distT="0" distB="0" distL="0" distR="0" wp14:anchorId="55F0502F" wp14:editId="75E6D550">
             <wp:extent cx="5400040" cy="5253990"/>
@@ -1635,10 +1542,7 @@
     </w:p>
     <w:p>
       <w:r>
-        <w:t xml:space="preserve">Y al encontrar el carácter </w:t>
-      </w:r>
-      <w:r>
-        <w:t>“</w:t>
+        <w:t>Y al encontrar el carácter “</w:t>
       </w:r>
       <w:r>
         <w:t>/n</w:t>
@@ -1658,6 +1562,9 @@
     </w:p>
     <w:p>
       <w:r>
+        <w:rPr>
+          <w:noProof/>
+        </w:rPr>
         <w:lastRenderedPageBreak/>
         <w:drawing>
           <wp:inline distT="0" distB="0" distL="0" distR="0" wp14:anchorId="0C21EB78" wp14:editId="512A9871">
@@ -1698,19 +1605,14 @@
     </w:p>
     <w:p>
       <w:r>
-        <w:t xml:space="preserve">La función </w:t>
-      </w:r>
-      <w:proofErr w:type="spellStart"/>
-      <w:r>
-        <w:t>palabraPertenece</w:t>
-      </w:r>
-      <w:proofErr w:type="spellEnd"/>
-      <w:r>
-        <w:t>() recibe lo que podría ser un numero y determina si todos sus miembros pertenecen a nuestro alfabeto predefinido.</w:t>
-      </w:r>
-    </w:p>
-    <w:p>
-      <w:r>
+        <w:t>La función palabraPertenece() recibe lo que podría ser un numero y determina si todos sus miembros pertenecen a nuestro alfabeto predefinido.</w:t>
+      </w:r>
+    </w:p>
+    <w:p>
+      <w:r>
+        <w:rPr>
+          <w:noProof/>
+        </w:rPr>
         <w:drawing>
           <wp:inline distT="0" distB="0" distL="0" distR="0" wp14:anchorId="4F6C69CC" wp14:editId="02D3B546">
             <wp:extent cx="5400040" cy="4178935"/>
@@ -1756,6 +1658,9 @@
     <w:p/>
     <w:p>
       <w:r>
+        <w:rPr>
+          <w:noProof/>
+        </w:rPr>
         <w:lastRenderedPageBreak/>
         <w:drawing>
           <wp:inline distT="0" distB="0" distL="0" distR="0" wp14:anchorId="2A414FAB" wp14:editId="65B4A8C1">
@@ -1798,7 +1703,6 @@
       <w:r>
         <w:t xml:space="preserve">La función autómata recibe el numero y con la tabla de transición va cambiando el estado utilizando la función columna que se aloja en </w:t>
       </w:r>
-      <w:proofErr w:type="spellStart"/>
       <w:r>
         <w:rPr>
           <w:b/>
@@ -1806,7 +1710,6 @@
         </w:rPr>
         <w:t>columna.h</w:t>
       </w:r>
-      <w:proofErr w:type="spellEnd"/>
       <w:r>
         <w:rPr>
           <w:b/>
@@ -1820,6 +1723,9 @@
     </w:p>
     <w:p>
       <w:r>
+        <w:rPr>
+          <w:noProof/>
+        </w:rPr>
         <w:drawing>
           <wp:inline distT="0" distB="0" distL="0" distR="0" wp14:anchorId="4C8151E3" wp14:editId="36430FFC">
             <wp:extent cx="1865387" cy="3435532"/>
@@ -1861,7 +1767,6 @@
       <w:r>
         <w:t xml:space="preserve">Por ultimo dentro de </w:t>
       </w:r>
-      <w:proofErr w:type="spellStart"/>
       <w:r>
         <w:rPr>
           <w:b/>
@@ -1869,17 +1774,8 @@
         </w:rPr>
         <w:t>columna.c</w:t>
       </w:r>
-      <w:proofErr w:type="spellEnd"/>
-      <w:r>
-        <w:t xml:space="preserve"> podemos encontrar estas dos funciones, </w:t>
-      </w:r>
-      <w:proofErr w:type="spellStart"/>
-      <w:r>
-        <w:t>isAToF</w:t>
-      </w:r>
-      <w:proofErr w:type="spellEnd"/>
-      <w:r>
-        <w:t xml:space="preserve">() determina si c pertenece al conjunto [A-F] y columna nos devuelve el valor que coincide con la columna de la tabla de transición según el </w:t>
+      <w:r>
+        <w:t xml:space="preserve"> podemos encontrar estas dos funciones, isAToF() determina si c pertenece al conjunto [A-F] y columna nos devuelve el valor que coincide con la columna de la tabla de transición según el </w:t>
       </w:r>
       <w:r>
         <w:t>carácter que sea c.</w:t>
@@ -1900,12 +1796,21 @@
     </w:p>
     <w:p>
       <w:r>
-        <w:t xml:space="preserve">La calculadora consiste en dos partes fundamentalmente, la primera parte consiste en leer la expresión aritmética a realizar y analizar que esta correctamente armada, tanto la expresión en su totalidad como cada uno de sus miembros, para ello utilizamos el siguiente autómata. </w:t>
-      </w:r>
-    </w:p>
-    <w:p/>
-    <w:p>
-      <w:r>
+        <w:t>La calculadora consiste en dos partes fundamentalmente, la primera parte consiste en leer la expresión aritmética a realizar y analizar que esta correctamente armada, tanto la expresión en su totalidad como cada uno de sus miembros, para ello utilizamos el siguiente autómata</w:t>
+      </w:r>
+      <w:r>
+        <w:t xml:space="preserve"> (donde “Numero” es cualquier entero decimal y “Operador” uno de [*/-+])</w:t>
+      </w:r>
+      <w:r>
+        <w:t xml:space="preserve">. </w:t>
+      </w:r>
+    </w:p>
+    <w:p/>
+    <w:p>
+      <w:r>
+        <w:rPr>
+          <w:noProof/>
+        </w:rPr>
         <w:drawing>
           <wp:inline distT="0" distB="0" distL="0" distR="0" wp14:anchorId="064341B9" wp14:editId="487E2749">
             <wp:extent cx="2924070" cy="1861160"/>
@@ -1949,6 +1854,9 @@
         <w:t xml:space="preserve"> </w:t>
       </w:r>
       <w:r>
+        <w:rPr>
+          <w:noProof/>
+        </w:rPr>
         <w:drawing>
           <wp:inline distT="0" distB="0" distL="0" distR="0" wp14:anchorId="52BCF853" wp14:editId="5547E16E">
             <wp:extent cx="2364935" cy="968186"/>
@@ -1995,6 +1903,9 @@
     </w:p>
     <w:p>
       <w:r>
+        <w:rPr>
+          <w:noProof/>
+        </w:rPr>
         <w:drawing>
           <wp:inline distT="0" distB="0" distL="0" distR="0" wp14:anchorId="7BED0982" wp14:editId="4F92BE08">
             <wp:extent cx="4663844" cy="1531753"/>
@@ -2035,44 +1946,15 @@
     <w:p/>
     <w:p>
       <w:r>
-        <w:t xml:space="preserve">Dentro del archivo </w:t>
-      </w:r>
-      <w:proofErr w:type="spellStart"/>
-      <w:r>
-        <w:t>automata.c</w:t>
-      </w:r>
-      <w:proofErr w:type="spellEnd"/>
-      <w:r>
-        <w:t xml:space="preserve"> pero dentro de la capeta principal que contiene el autómata anterior, el cual utilizamos para determinar si un numero es un decimal o </w:t>
-      </w:r>
-      <w:proofErr w:type="spellStart"/>
-      <w:r>
-        <w:t>no.Y</w:t>
-      </w:r>
-      <w:proofErr w:type="spellEnd"/>
-      <w:r>
-        <w:t xml:space="preserve"> en </w:t>
-      </w:r>
-      <w:proofErr w:type="spellStart"/>
-      <w:r>
-        <w:t>columna.c</w:t>
-      </w:r>
-      <w:proofErr w:type="spellEnd"/>
-      <w:r>
-        <w:t xml:space="preserve"> agregamos la función </w:t>
-      </w:r>
-      <w:proofErr w:type="spellStart"/>
-      <w:r>
-        <w:t>columnaAritmetica</w:t>
-      </w:r>
-      <w:proofErr w:type="spellEnd"/>
-      <w:r>
-        <w:t xml:space="preserve">. </w:t>
-      </w:r>
-    </w:p>
-    <w:p/>
-    <w:p>
-      <w:r>
+        <w:t xml:space="preserve">Dentro del archivo automata.c pero dentro de la capeta principal que contiene el autómata anterior, el cual utilizamos para determinar si un numero es un decimal o no.Y en columna.c agregamos la función columnaAritmetica. </w:t>
+      </w:r>
+    </w:p>
+    <w:p/>
+    <w:p>
+      <w:r>
+        <w:rPr>
+          <w:noProof/>
+        </w:rPr>
         <w:drawing>
           <wp:inline distT="0" distB="0" distL="0" distR="0" wp14:anchorId="3763FBC1" wp14:editId="36788104">
             <wp:extent cx="1825322" cy="1150536"/>
@@ -2117,7 +1999,6 @@
         <w:lastRenderedPageBreak/>
         <w:t xml:space="preserve">El nuevo autómata se utiliza en el archivo </w:t>
       </w:r>
-      <w:proofErr w:type="spellStart"/>
       <w:r>
         <w:rPr>
           <w:b/>
@@ -2139,13 +2020,15 @@
         </w:rPr>
         <w:t>n.c</w:t>
       </w:r>
-      <w:proofErr w:type="spellEnd"/>
       <w:r>
         <w:t xml:space="preserve">, el cual se encarga de analizar toda la expresión como así sus elementos  </w:t>
       </w:r>
     </w:p>
     <w:p>
       <w:r>
+        <w:rPr>
+          <w:noProof/>
+        </w:rPr>
         <w:drawing>
           <wp:inline distT="0" distB="0" distL="0" distR="0" wp14:anchorId="755A5732" wp14:editId="017285C5">
             <wp:extent cx="5400040" cy="4140200"/>
@@ -2185,6 +2068,9 @@
     </w:p>
     <w:p>
       <w:r>
+        <w:rPr>
+          <w:noProof/>
+        </w:rPr>
         <w:lastRenderedPageBreak/>
         <w:drawing>
           <wp:inline distT="0" distB="0" distL="0" distR="0" wp14:anchorId="7A04DE1C" wp14:editId="4F1D2666">
@@ -2245,6 +2131,9 @@
     </w:p>
     <w:p>
       <w:r>
+        <w:rPr>
+          <w:noProof/>
+        </w:rPr>
         <w:drawing>
           <wp:inline distT="0" distB="0" distL="0" distR="0" wp14:anchorId="6B12FDA3" wp14:editId="35217A86">
             <wp:extent cx="5400040" cy="2018030"/>
@@ -2285,46 +2174,25 @@
     <w:p>
       <w:r>
         <w:lastRenderedPageBreak/>
-        <w:t xml:space="preserve">Dentro de la función </w:t>
-      </w:r>
-      <w:proofErr w:type="spellStart"/>
-      <w:r>
-        <w:t>infijaApostfija</w:t>
-      </w:r>
-      <w:proofErr w:type="spellEnd"/>
-      <w:r>
-        <w:t>() es donde se convierte la expresión y se guarda en una pila para su uso posterior por la calculadora polaca.</w:t>
-      </w:r>
-    </w:p>
-    <w:p>
-      <w:r>
-        <w:t xml:space="preserve">La calculadora polaca funciona leyendo datos desde la </w:t>
-      </w:r>
-      <w:proofErr w:type="spellStart"/>
-      <w:r>
-        <w:t>pilaPolaca</w:t>
-      </w:r>
-      <w:proofErr w:type="spellEnd"/>
-      <w:r>
-        <w:t xml:space="preserve"> que obtenemos de la función</w:t>
+        <w:t>Dentro de la función infijaApostfija() es donde se convierte la expresión y se guarda en una pila para su uso posterior por la calculadora polaca.</w:t>
+      </w:r>
+    </w:p>
+    <w:p>
+      <w:r>
+        <w:t>La calculadora polaca funciona leyendo datos desde la pilaPolaca que obtenemos de la función</w:t>
       </w:r>
       <w:r>
         <w:t xml:space="preserve"> </w:t>
       </w:r>
-      <w:proofErr w:type="spellStart"/>
-      <w:r>
-        <w:t>infijaApostfija</w:t>
-      </w:r>
-      <w:proofErr w:type="spellEnd"/>
-      <w:r>
-        <w:t>()</w:t>
-      </w:r>
-      <w:r>
-        <w:t xml:space="preserve">, por como se transformó la expresión ahora el switch va a ir encontrando sucesivamente dos numero y un operador, lo cual va a permitirle realizar las operaciones que vaya leyendo  con los números que hay guardados en la pila y finalmente guardando los resultados en la pila para seguir operando  sucesivamente. </w:t>
-      </w:r>
-    </w:p>
-    <w:p>
-      <w:r>
+      <w:r>
+        <w:t xml:space="preserve">infijaApostfija(), por como se transformó la expresión ahora el switch va a ir encontrando sucesivamente dos numero y un operador, lo cual va a permitirle realizar las operaciones que vaya leyendo  con los números que hay guardados en la pila y finalmente guardando los resultados en la pila para seguir operando  sucesivamente. </w:t>
+      </w:r>
+    </w:p>
+    <w:p>
+      <w:r>
+        <w:rPr>
+          <w:noProof/>
+        </w:rPr>
         <w:drawing>
           <wp:inline distT="0" distB="0" distL="0" distR="0" wp14:anchorId="127FC2B4" wp14:editId="4A5D39F9">
             <wp:extent cx="3810330" cy="6690940"/>
@@ -2364,57 +2232,17 @@
     </w:p>
     <w:p>
       <w:r>
-        <w:t xml:space="preserve"> Y para obtener los números en un formato mas preciso utilizamos la función de </w:t>
-      </w:r>
-      <w:proofErr w:type="spellStart"/>
-      <w:r>
-        <w:t>numeroAdecimal</w:t>
-      </w:r>
-      <w:proofErr w:type="spellEnd"/>
-      <w:r>
-        <w:t xml:space="preserve">() que consiste en ir transformando los numero de </w:t>
-      </w:r>
-      <w:proofErr w:type="spellStart"/>
-      <w:r>
-        <w:t>char</w:t>
-      </w:r>
-      <w:proofErr w:type="spellEnd"/>
-      <w:r>
-        <w:t xml:space="preserve"> a </w:t>
-      </w:r>
-      <w:proofErr w:type="spellStart"/>
-      <w:r>
-        <w:t>int</w:t>
-      </w:r>
-      <w:proofErr w:type="spellEnd"/>
-      <w:r>
-        <w:t xml:space="preserve"> y sumarlos en </w:t>
+        <w:t xml:space="preserve"> Y para obtener los números en un formato mas preciso utilizamos la función de numeroAdecimal() que consiste en ir transformando los numero de char a int y sumarlos en </w:t>
       </w:r>
       <w:r>
         <w:lastRenderedPageBreak/>
-        <w:t xml:space="preserve">una sumatoria de </w:t>
-      </w:r>
-      <w:proofErr w:type="spellStart"/>
-      <w:r>
-        <w:t>doubles</w:t>
-      </w:r>
-      <w:proofErr w:type="spellEnd"/>
-      <w:r>
-        <w:t xml:space="preserve">, por lo tanto el numero </w:t>
+        <w:t xml:space="preserve">una sumatoria de doubles, por lo tanto el numero </w:t>
       </w:r>
       <w:r>
         <w:t>obtenido</w:t>
       </w:r>
       <w:r>
-        <w:t xml:space="preserve"> va a una nueva pila pero en este caso una de </w:t>
-      </w:r>
-      <w:proofErr w:type="spellStart"/>
-      <w:r>
-        <w:t>doubles</w:t>
-      </w:r>
-      <w:proofErr w:type="spellEnd"/>
-      <w:r>
-        <w:t xml:space="preserve"> </w:t>
+        <w:t xml:space="preserve"> va a una nueva pila pero en este caso una de doubles </w:t>
       </w:r>
       <w:r>
         <w:t>que será nuestra pila final.</w:t>
@@ -2422,27 +2250,14 @@
     </w:p>
     <w:p>
       <w:r>
-        <w:t xml:space="preserve">La función </w:t>
-      </w:r>
-      <w:proofErr w:type="spellStart"/>
-      <w:r>
-        <w:t>numeroAdecimal</w:t>
-      </w:r>
-      <w:proofErr w:type="spellEnd"/>
-      <w:r>
-        <w:t xml:space="preserve">() realiza el </w:t>
-      </w:r>
-      <w:proofErr w:type="spellStart"/>
-      <w:r>
-        <w:t>push</w:t>
-      </w:r>
-      <w:proofErr w:type="spellEnd"/>
-      <w:r>
-        <w:t xml:space="preserve"> por cada numero obtenido y si lee algo que no es un numero lo devuelve para que el switch de la calculadora polaca realice la operación , lo ignore , devuelva un erro o por ultimo nos de el resultado que va estar en el tope de la pila final.</w:t>
-      </w:r>
-    </w:p>
-    <w:p>
-      <w:r>
+        <w:t>La función numeroAdecimal() realiza el push por cada numero obtenido y si lee algo que no es un numero lo devuelve para que el switch de la calculadora polaca realice la operación , lo ignore , devuelva un erro o por ultimo nos de el resultado que va estar en el tope de la pila final.</w:t>
+      </w:r>
+    </w:p>
+    <w:p>
+      <w:r>
+        <w:rPr>
+          <w:noProof/>
+        </w:rPr>
         <w:drawing>
           <wp:inline distT="0" distB="0" distL="0" distR="0" wp14:anchorId="42E73F72" wp14:editId="12490F7B">
             <wp:extent cx="5400040" cy="2955925"/>
@@ -2485,7 +2300,6 @@
       <w:r>
         <w:t xml:space="preserve">Por último, en </w:t>
       </w:r>
-      <w:proofErr w:type="spellStart"/>
       <w:r>
         <w:rPr>
           <w:b/>
@@ -2493,17 +2307,8 @@
         </w:rPr>
         <w:t>stack.c</w:t>
       </w:r>
-      <w:proofErr w:type="spellEnd"/>
-      <w:r>
-        <w:t xml:space="preserve"> especificamos las dos versiones de pop y </w:t>
-      </w:r>
-      <w:proofErr w:type="spellStart"/>
-      <w:r>
-        <w:t>push</w:t>
-      </w:r>
-      <w:proofErr w:type="spellEnd"/>
-      <w:r>
-        <w:t xml:space="preserve"> que utilizamos para cada uno de los tipos de pilas que utilizamos.</w:t>
+      <w:r>
+        <w:t xml:space="preserve"> especificamos las dos versiones de pop y push que utilizamos para cada uno de los tipos de pilas que utilizamos.</w:t>
       </w:r>
     </w:p>
     <w:p>
@@ -2521,7 +2326,6 @@
       <w:r>
         <w:t xml:space="preserve">Primero ejecutamos el comando </w:t>
       </w:r>
-      <w:proofErr w:type="spellStart"/>
       <w:r>
         <w:rPr>
           <w:b/>
@@ -2529,7 +2333,6 @@
         </w:rPr>
         <w:t>make</w:t>
       </w:r>
-      <w:proofErr w:type="spellEnd"/>
       <w:r>
         <w:t xml:space="preserve"> en nuestra consola y obtendremos el </w:t>
       </w:r>
@@ -2543,6 +2346,9 @@
     </w:p>
     <w:p>
       <w:r>
+        <w:rPr>
+          <w:noProof/>
+        </w:rPr>
         <w:drawing>
           <wp:inline distT="0" distB="0" distL="0" distR="0" wp14:anchorId="1EB8F7DE" wp14:editId="6F25DEE9">
             <wp:extent cx="5400040" cy="1092835"/>
@@ -2587,6 +2393,9 @@
     </w:p>
     <w:p>
       <w:r>
+        <w:rPr>
+          <w:noProof/>
+        </w:rPr>
         <w:drawing>
           <wp:inline distT="0" distB="0" distL="0" distR="0" wp14:anchorId="599759EF" wp14:editId="1E621E89">
             <wp:extent cx="5159187" cy="1242168"/>
@@ -2630,7 +2439,6 @@
         <w:lastRenderedPageBreak/>
         <w:t xml:space="preserve">Al ingresar la expresión oprimiendo el botón </w:t>
       </w:r>
-      <w:proofErr w:type="spellStart"/>
       <w:r>
         <w:rPr>
           <w:b/>
@@ -2638,13 +2446,15 @@
         </w:rPr>
         <w:t>enter</w:t>
       </w:r>
-      <w:proofErr w:type="spellEnd"/>
       <w:r>
         <w:t xml:space="preserve"> obtenemos el resultado.</w:t>
       </w:r>
     </w:p>
     <w:p>
       <w:r>
+        <w:rPr>
+          <w:noProof/>
+        </w:rPr>
         <w:drawing>
           <wp:inline distT="0" distB="0" distL="0" distR="0" wp14:anchorId="40957D55" wp14:editId="41F6045D">
             <wp:extent cx="4701947" cy="777307"/>
@@ -2688,15 +2498,7 @@
         <w:t xml:space="preserve">La calculadora principalmente se inspiro en muchas idea del libro de </w:t>
       </w:r>
       <w:r>
-        <w:t xml:space="preserve">Brian </w:t>
-      </w:r>
-      <w:proofErr w:type="spellStart"/>
-      <w:r>
-        <w:t>Kernighan</w:t>
-      </w:r>
-      <w:proofErr w:type="spellEnd"/>
-      <w:r>
-        <w:t xml:space="preserve"> y Dennis Ritchie, específicamente el capítulo cuatro</w:t>
+        <w:t>Brian Kernighan y Dennis Ritchie, específicamente el capítulo cuatro</w:t>
       </w:r>
       <w:r>
         <w:t>.</w:t>

</xml_diff>